<commit_message>
creacion de repositorio + clone
</commit_message>
<xml_diff>
--- a/documentacion/TPE-TIO.docx
+++ b/documentacion/TPE-TIO.docx
@@ -6,58 +6,63 @@
       <w:pPr>
         <w:jc w:val="center"/>
         <w:rPr>
+          <w:rFonts w:ascii="Arial" w:hAnsi="Arial" w:cs="Arial"/>
           <w:b/>
-          <w:sz w:val="32"/>
-          <w:szCs w:val="32"/>
+          <w:sz w:val="30"/>
+          <w:szCs w:val="30"/>
+          <w:u w:val="single"/>
           <w:lang w:val="es-ES_tradnl"/>
         </w:rPr>
       </w:pPr>
       <w:r>
         <w:rPr>
+          <w:rFonts w:ascii="Arial" w:hAnsi="Arial" w:cs="Arial"/>
           <w:b/>
-          <w:sz w:val="32"/>
-          <w:szCs w:val="32"/>
-          <w:lang w:val="es-ES_tradnl"/>
-        </w:rPr>
-        <w:t xml:space="preserve">Trabajo </w:t>
-      </w:r>
-      <w:proofErr w:type="spellStart"/>
-      <w:r>
-        <w:rPr>
+          <w:sz w:val="30"/>
+          <w:szCs w:val="30"/>
+          <w:lang w:val="es-ES_tradnl"/>
+        </w:rPr>
+        <w:t>Trabajo Prác</w:t>
+      </w:r>
+      <w:r>
+        <w:rPr>
+          <w:rFonts w:ascii="Arial" w:hAnsi="Arial" w:cs="Arial"/>
           <w:b/>
-          <w:sz w:val="32"/>
-          <w:szCs w:val="32"/>
-          <w:lang w:val="es-ES_tradnl"/>
-        </w:rPr>
-        <w:t>Prácco</w:t>
-      </w:r>
-      <w:proofErr w:type="spellEnd"/>
-      <w:r>
-        <w:rPr>
+          <w:sz w:val="30"/>
+          <w:szCs w:val="30"/>
+          <w:lang w:val="es-ES_tradnl"/>
+        </w:rPr>
+        <w:t>ti</w:t>
+      </w:r>
+      <w:r>
+        <w:rPr>
+          <w:rFonts w:ascii="Arial" w:hAnsi="Arial" w:cs="Arial"/>
           <w:b/>
-          <w:sz w:val="32"/>
-          <w:szCs w:val="32"/>
-          <w:lang w:val="es-ES_tradnl"/>
-        </w:rPr>
-        <w:t xml:space="preserve"> Especial</w:t>
+          <w:sz w:val="30"/>
+          <w:szCs w:val="30"/>
+          <w:lang w:val="es-ES_tradnl"/>
+        </w:rPr>
+        <w:t>co Especial</w:t>
       </w:r>
     </w:p>
     <w:p>
       <w:pPr>
         <w:jc w:val="center"/>
         <w:rPr>
+          <w:rFonts w:ascii="Arial" w:hAnsi="Arial" w:cs="Arial"/>
           <w:b/>
-          <w:sz w:val="32"/>
-          <w:szCs w:val="32"/>
+          <w:sz w:val="30"/>
+          <w:szCs w:val="30"/>
           <w:lang w:val="es-ES_tradnl"/>
         </w:rPr>
       </w:pPr>
       <w:proofErr w:type="spellStart"/>
       <w:r>
         <w:rPr>
+          <w:rFonts w:ascii="Arial" w:hAnsi="Arial" w:cs="Arial"/>
           <w:b/>
-          <w:sz w:val="32"/>
-          <w:szCs w:val="32"/>
+          <w:sz w:val="30"/>
+          <w:szCs w:val="30"/>
           <w:lang w:val="es-ES_tradnl"/>
         </w:rPr>
         <w:t>Git</w:t>
@@ -65,9 +70,10 @@
       <w:proofErr w:type="spellEnd"/>
       <w:r>
         <w:rPr>
+          <w:rFonts w:ascii="Arial" w:hAnsi="Arial" w:cs="Arial"/>
           <w:b/>
-          <w:sz w:val="32"/>
-          <w:szCs w:val="32"/>
+          <w:sz w:val="30"/>
+          <w:szCs w:val="30"/>
           <w:lang w:val="es-ES_tradnl"/>
         </w:rPr>
         <w:t xml:space="preserve"> – </w:t>
@@ -75,9 +81,10 @@
       <w:proofErr w:type="spellStart"/>
       <w:r>
         <w:rPr>
+          <w:rFonts w:ascii="Arial" w:hAnsi="Arial" w:cs="Arial"/>
           <w:b/>
-          <w:sz w:val="32"/>
-          <w:szCs w:val="32"/>
+          <w:sz w:val="30"/>
+          <w:szCs w:val="30"/>
           <w:lang w:val="es-ES_tradnl"/>
         </w:rPr>
         <w:t>GitHub</w:t>
@@ -96,9 +103,10 @@
       </w:pPr>
       <w:r>
         <w:rPr>
+          <w:rFonts w:ascii="Arial" w:hAnsi="Arial" w:cs="Arial"/>
           <w:b/>
-          <w:sz w:val="32"/>
-          <w:szCs w:val="32"/>
+          <w:sz w:val="30"/>
+          <w:szCs w:val="30"/>
           <w:lang w:val="es-ES_tradnl"/>
         </w:rPr>
         <w:t>Tecnología de la Información en las Organizaciones - 2019</w:t>
@@ -107,6 +115,9 @@
     <w:p>
       <w:pPr>
         <w:rPr>
+          <w:rFonts w:ascii="Arial" w:hAnsi="Arial" w:cs="Arial"/>
+          <w:sz w:val="28"/>
+          <w:szCs w:val="28"/>
           <w:lang w:val="es-ES_tradnl"/>
         </w:rPr>
       </w:pPr>
@@ -117,8 +128,8 @@
         </w:rPr>
         <w:drawing>
           <wp:inline distT="0" distB="0" distL="0" distR="0">
-            <wp:extent cx="5610225" cy="4933950"/>
-            <wp:effectExtent l="0" t="0" r="9525" b="0"/>
+            <wp:extent cx="5257800" cy="4445474"/>
+            <wp:effectExtent l="0" t="0" r="0" b="0"/>
             <wp:docPr id="1" name="Imagen 1"/>
             <wp:cNvGraphicFramePr>
               <a:graphicFrameLocks xmlns:a="http://schemas.openxmlformats.org/drawingml/2006/main" noChangeAspect="1"/>
@@ -148,7 +159,7 @@
                   <pic:spPr bwMode="auto">
                     <a:xfrm>
                       <a:off x="0" y="0"/>
-                      <a:ext cx="5610225" cy="4933950"/>
+                      <a:ext cx="5257800" cy="4445474"/>
                     </a:xfrm>
                     <a:prstGeom prst="rect">
                       <a:avLst/>
@@ -169,18 +180,27 @@
       <w:pPr>
         <w:spacing w:line="240" w:lineRule="auto"/>
         <w:rPr>
+          <w:rFonts w:ascii="Arial" w:hAnsi="Arial" w:cs="Arial"/>
+          <w:sz w:val="28"/>
+          <w:szCs w:val="28"/>
           <w:u w:val="single"/>
           <w:lang w:val="es-ES_tradnl"/>
         </w:rPr>
       </w:pPr>
       <w:r>
         <w:rPr>
+          <w:rFonts w:ascii="Arial" w:hAnsi="Arial" w:cs="Arial"/>
+          <w:sz w:val="28"/>
+          <w:szCs w:val="28"/>
           <w:lang w:val="es-ES_tradnl"/>
         </w:rPr>
         <w:t>1º Iniciamos el TP con la creación del Repositorio Nuevo en la plataforma GITHUB (una vez que teníamos creado nuestros respectivos usuarios).</w:t>
       </w:r>
       <w:r>
         <w:rPr>
+          <w:rFonts w:ascii="Arial" w:hAnsi="Arial" w:cs="Arial"/>
+          <w:sz w:val="28"/>
+          <w:szCs w:val="28"/>
           <w:lang w:val="es-ES_tradnl"/>
         </w:rPr>
         <w:br/>
@@ -188,6 +208,9 @@
       </w:r>
       <w:r>
         <w:rPr>
+          <w:rFonts w:ascii="Arial" w:hAnsi="Arial" w:cs="Arial"/>
+          <w:sz w:val="28"/>
+          <w:szCs w:val="28"/>
           <w:lang w:val="es-ES_tradnl"/>
         </w:rPr>
         <w:br/>
@@ -195,6 +218,9 @@
       </w:r>
       <w:r>
         <w:rPr>
+          <w:rFonts w:ascii="Arial" w:hAnsi="Arial" w:cs="Arial"/>
+          <w:sz w:val="28"/>
+          <w:szCs w:val="28"/>
           <w:lang w:val="es-ES_tradnl"/>
         </w:rPr>
         <w:br/>
@@ -203,6 +229,9 @@
       <w:proofErr w:type="spellStart"/>
       <w:r>
         <w:rPr>
+          <w:rFonts w:ascii="Arial" w:hAnsi="Arial" w:cs="Arial"/>
+          <w:sz w:val="28"/>
+          <w:szCs w:val="28"/>
           <w:lang w:val="es-ES_tradnl"/>
         </w:rPr>
         <w:t>Git</w:t>
@@ -210,6 +239,9 @@
       <w:proofErr w:type="spellEnd"/>
       <w:r>
         <w:rPr>
+          <w:rFonts w:ascii="Arial" w:hAnsi="Arial" w:cs="Arial"/>
+          <w:sz w:val="28"/>
+          <w:szCs w:val="28"/>
           <w:lang w:val="es-ES_tradnl"/>
         </w:rPr>
         <w:t xml:space="preserve"> </w:t>
@@ -217,6 +249,9 @@
       <w:proofErr w:type="spellStart"/>
       <w:r>
         <w:rPr>
+          <w:rFonts w:ascii="Arial" w:hAnsi="Arial" w:cs="Arial"/>
+          <w:sz w:val="28"/>
+          <w:szCs w:val="28"/>
           <w:lang w:val="es-ES_tradnl"/>
         </w:rPr>
         <w:t>Bash</w:t>
@@ -224,18 +259,27 @@
       <w:proofErr w:type="spellEnd"/>
       <w:r>
         <w:rPr>
+          <w:rFonts w:ascii="Arial" w:hAnsi="Arial" w:cs="Arial"/>
+          <w:sz w:val="28"/>
+          <w:szCs w:val="28"/>
           <w:lang w:val="es-ES_tradnl"/>
         </w:rPr>
         <w:t xml:space="preserve"> desde la misma</w:t>
       </w:r>
       <w:r>
         <w:rPr>
+          <w:rFonts w:ascii="Arial" w:hAnsi="Arial" w:cs="Arial"/>
+          <w:sz w:val="28"/>
+          <w:szCs w:val="28"/>
           <w:lang w:val="es-ES_tradnl"/>
         </w:rPr>
         <w:t>.</w:t>
       </w:r>
       <w:r>
         <w:rPr>
+          <w:rFonts w:ascii="Arial" w:hAnsi="Arial" w:cs="Arial"/>
+          <w:sz w:val="28"/>
+          <w:szCs w:val="28"/>
           <w:lang w:val="es-ES_tradnl"/>
         </w:rPr>
         <w:br/>
@@ -244,6 +288,9 @@
       <w:proofErr w:type="spellStart"/>
       <w:r>
         <w:rPr>
+          <w:rFonts w:ascii="Arial" w:hAnsi="Arial" w:cs="Arial"/>
+          <w:sz w:val="28"/>
+          <w:szCs w:val="28"/>
           <w:lang w:val="es-ES_tradnl"/>
         </w:rPr>
         <w:t>git</w:t>
@@ -251,18 +298,33 @@
       <w:proofErr w:type="spellEnd"/>
       <w:r>
         <w:rPr>
-          <w:lang w:val="es-ES_tradnl"/>
-        </w:rPr>
-        <w:t xml:space="preserve"> clone &lt;nombre del archivo&gt;</w:t>
+          <w:rFonts w:ascii="Arial" w:hAnsi="Arial" w:cs="Arial"/>
+          <w:sz w:val="28"/>
+          <w:szCs w:val="28"/>
+          <w:lang w:val="es-ES_tradnl"/>
+        </w:rPr>
+        <w:t xml:space="preserve"> </w:t>
+      </w:r>
+      <w:r>
+        <w:rPr>
+          <w:rFonts w:ascii="Arial" w:hAnsi="Arial" w:cs="Arial"/>
+          <w:sz w:val="28"/>
+          <w:szCs w:val="28"/>
+          <w:lang w:val="es-ES_tradnl"/>
+        </w:rPr>
+        <w:t>clone</w:t>
+      </w:r>
+      <w:r>
+        <w:rPr>
+          <w:rFonts w:ascii="Arial" w:hAnsi="Arial" w:cs="Arial"/>
+          <w:sz w:val="28"/>
+          <w:szCs w:val="28"/>
+          <w:lang w:val="es-ES_tradnl"/>
+        </w:rPr>
+        <w:t xml:space="preserve"> &lt;nombre del archivo&gt;: clonamos el repositorio dentro de dicha carpeta, para poder comenzar a trabajar en la misma.</w:t>
       </w:r>
       <w:bookmarkStart w:id="0" w:name="_GoBack"/>
       <w:bookmarkEnd w:id="0"/>
-      <w:r>
-        <w:rPr>
-          <w:lang w:val="es-ES_tradnl"/>
-        </w:rPr>
-        <w:t>: clonamos el repositorio dentro de dicha carpeta, para poder comenzar a trabajar en la misma.</w:t>
-      </w:r>
     </w:p>
     <w:sectPr>
       <w:pgSz w:w="12240" w:h="15840"/>

</xml_diff>

<commit_message>
como commiteamos en repositorio
</commit_message>
<xml_diff>
--- a/documentacion/TPE-TIO.docx
+++ b/documentacion/TPE-TIO.docx
@@ -183,7 +183,6 @@
           <w:rFonts w:ascii="Arial" w:hAnsi="Arial" w:cs="Arial"/>
           <w:sz w:val="28"/>
           <w:szCs w:val="28"/>
-          <w:u w:val="single"/>
           <w:lang w:val="es-ES_tradnl"/>
         </w:rPr>
       </w:pPr>
@@ -322,6 +321,368 @@
           <w:lang w:val="es-ES_tradnl"/>
         </w:rPr>
         <w:t xml:space="preserve"> &lt;nombre del archivo&gt;: clonamos el repositorio dentro de dicha carpeta, para poder comenzar a trabajar en la misma.</w:t>
+      </w:r>
+    </w:p>
+    <w:p>
+      <w:pPr>
+        <w:spacing w:line="240" w:lineRule="auto"/>
+        <w:rPr>
+          <w:rFonts w:ascii="Arial" w:hAnsi="Arial" w:cs="Arial"/>
+          <w:sz w:val="28"/>
+          <w:szCs w:val="28"/>
+          <w:u w:val="single"/>
+          <w:lang w:val="es-ES_tradnl"/>
+        </w:rPr>
+      </w:pPr>
+      <w:r>
+        <w:rPr>
+          <w:rFonts w:ascii="Arial" w:hAnsi="Arial" w:cs="Arial"/>
+          <w:noProof/>
+          <w:sz w:val="28"/>
+          <w:szCs w:val="28"/>
+          <w:u w:val="single"/>
+          <w:lang w:eastAsia="es-AR"/>
+        </w:rPr>
+        <w:lastRenderedPageBreak/>
+        <w:drawing>
+          <wp:inline distT="0" distB="0" distL="0" distR="0">
+            <wp:extent cx="5543550" cy="4886325"/>
+            <wp:effectExtent l="0" t="0" r="0" b="9525"/>
+            <wp:docPr id="2" name="Imagen 2"/>
+            <wp:cNvGraphicFramePr>
+              <a:graphicFrameLocks xmlns:a="http://schemas.openxmlformats.org/drawingml/2006/main" noChangeAspect="1"/>
+            </wp:cNvGraphicFramePr>
+            <a:graphic xmlns:a="http://schemas.openxmlformats.org/drawingml/2006/main">
+              <a:graphicData uri="http://schemas.openxmlformats.org/drawingml/2006/picture">
+                <pic:pic xmlns:pic="http://schemas.openxmlformats.org/drawingml/2006/picture">
+                  <pic:nvPicPr>
+                    <pic:cNvPr id="0" name="Picture 1"/>
+                    <pic:cNvPicPr>
+                      <a:picLocks noChangeAspect="1" noChangeArrowheads="1"/>
+                    </pic:cNvPicPr>
+                  </pic:nvPicPr>
+                  <pic:blipFill>
+                    <a:blip r:embed="rId6">
+                      <a:extLst>
+                        <a:ext uri="{28A0092B-C50C-407E-A947-70E740481C1C}">
+                          <a14:useLocalDpi xmlns:a14="http://schemas.microsoft.com/office/drawing/2010/main" val="0"/>
+                        </a:ext>
+                      </a:extLst>
+                    </a:blip>
+                    <a:srcRect/>
+                    <a:stretch>
+                      <a:fillRect/>
+                    </a:stretch>
+                  </pic:blipFill>
+                  <pic:spPr bwMode="auto">
+                    <a:xfrm>
+                      <a:off x="0" y="0"/>
+                      <a:ext cx="5543550" cy="4886325"/>
+                    </a:xfrm>
+                    <a:prstGeom prst="rect">
+                      <a:avLst/>
+                    </a:prstGeom>
+                    <a:noFill/>
+                    <a:ln>
+                      <a:noFill/>
+                    </a:ln>
+                  </pic:spPr>
+                </pic:pic>
+              </a:graphicData>
+            </a:graphic>
+          </wp:inline>
+        </w:drawing>
+      </w:r>
+    </w:p>
+    <w:p>
+      <w:pPr>
+        <w:spacing w:line="240" w:lineRule="auto"/>
+        <w:rPr>
+          <w:rFonts w:ascii="Arial" w:hAnsi="Arial" w:cs="Arial"/>
+          <w:sz w:val="28"/>
+          <w:szCs w:val="28"/>
+          <w:lang w:val="es-ES_tradnl"/>
+        </w:rPr>
+      </w:pPr>
+      <w:r>
+        <w:rPr>
+          <w:rFonts w:ascii="Arial" w:hAnsi="Arial" w:cs="Arial"/>
+          <w:sz w:val="28"/>
+          <w:szCs w:val="28"/>
+          <w:lang w:val="es-ES_tradnl"/>
+        </w:rPr>
+        <w:t xml:space="preserve">Al iniciar la documentación de los procedimientos, se modificó la carpeta documentación, por lo que se debió hacer en </w:t>
+      </w:r>
+      <w:proofErr w:type="spellStart"/>
+      <w:r>
+        <w:rPr>
+          <w:rFonts w:ascii="Arial" w:hAnsi="Arial" w:cs="Arial"/>
+          <w:sz w:val="28"/>
+          <w:szCs w:val="28"/>
+          <w:lang w:val="es-ES_tradnl"/>
+        </w:rPr>
+        <w:t>Git</w:t>
+      </w:r>
+      <w:proofErr w:type="spellEnd"/>
+      <w:r>
+        <w:rPr>
+          <w:rFonts w:ascii="Arial" w:hAnsi="Arial" w:cs="Arial"/>
+          <w:sz w:val="28"/>
+          <w:szCs w:val="28"/>
+          <w:lang w:val="es-ES_tradnl"/>
+        </w:rPr>
+        <w:t xml:space="preserve"> </w:t>
+      </w:r>
+      <w:proofErr w:type="spellStart"/>
+      <w:r>
+        <w:rPr>
+          <w:rFonts w:ascii="Arial" w:hAnsi="Arial" w:cs="Arial"/>
+          <w:sz w:val="28"/>
+          <w:szCs w:val="28"/>
+          <w:lang w:val="es-ES_tradnl"/>
+        </w:rPr>
+        <w:t>Bash</w:t>
+      </w:r>
+      <w:proofErr w:type="spellEnd"/>
+      <w:r>
+        <w:rPr>
+          <w:rFonts w:ascii="Arial" w:hAnsi="Arial" w:cs="Arial"/>
+          <w:sz w:val="28"/>
+          <w:szCs w:val="28"/>
+          <w:lang w:val="es-ES_tradnl"/>
+        </w:rPr>
+        <w:t>:</w:t>
+      </w:r>
+    </w:p>
+    <w:p>
+      <w:pPr>
+        <w:spacing w:line="240" w:lineRule="auto"/>
+        <w:rPr>
+          <w:rFonts w:ascii="Arial" w:hAnsi="Arial" w:cs="Arial"/>
+          <w:sz w:val="28"/>
+          <w:szCs w:val="28"/>
+          <w:u w:val="single"/>
+          <w:lang w:val="es-ES_tradnl"/>
+        </w:rPr>
+      </w:pPr>
+      <w:r>
+        <w:rPr>
+          <w:rFonts w:ascii="Arial" w:hAnsi="Arial" w:cs="Arial"/>
+          <w:sz w:val="28"/>
+          <w:szCs w:val="28"/>
+          <w:lang w:val="es-ES_tradnl"/>
+        </w:rPr>
+        <w:t xml:space="preserve">1º Introducir el comando </w:t>
+      </w:r>
+      <w:proofErr w:type="spellStart"/>
+      <w:r>
+        <w:rPr>
+          <w:rFonts w:ascii="Arial" w:hAnsi="Arial" w:cs="Arial"/>
+          <w:sz w:val="28"/>
+          <w:szCs w:val="28"/>
+          <w:lang w:val="es-ES_tradnl"/>
+        </w:rPr>
+        <w:t>git</w:t>
+      </w:r>
+      <w:proofErr w:type="spellEnd"/>
+      <w:r>
+        <w:rPr>
+          <w:rFonts w:ascii="Arial" w:hAnsi="Arial" w:cs="Arial"/>
+          <w:sz w:val="28"/>
+          <w:szCs w:val="28"/>
+          <w:lang w:val="es-ES_tradnl"/>
+        </w:rPr>
+        <w:t xml:space="preserve"> status: </w:t>
+      </w:r>
+      <w:r>
+        <w:rPr>
+          <w:rFonts w:ascii="Arial" w:hAnsi="Arial" w:cs="Arial"/>
+          <w:sz w:val="28"/>
+          <w:szCs w:val="28"/>
+          <w:lang w:val="es-ES_tradnl"/>
+        </w:rPr>
+        <w:t>el cual nos indica en rojo las carpetas modificadas.</w:t>
+      </w:r>
+      <w:r>
+        <w:rPr>
+          <w:rFonts w:ascii="Arial" w:hAnsi="Arial" w:cs="Arial"/>
+          <w:sz w:val="28"/>
+          <w:szCs w:val="28"/>
+          <w:lang w:val="es-ES_tradnl"/>
+        </w:rPr>
+        <w:br/>
+        <w:t xml:space="preserve">2º Con </w:t>
+      </w:r>
+      <w:proofErr w:type="spellStart"/>
+      <w:r>
+        <w:rPr>
+          <w:rFonts w:ascii="Arial" w:hAnsi="Arial" w:cs="Arial"/>
+          <w:sz w:val="28"/>
+          <w:szCs w:val="28"/>
+          <w:lang w:val="es-ES_tradnl"/>
+        </w:rPr>
+        <w:t>git</w:t>
+      </w:r>
+      <w:proofErr w:type="spellEnd"/>
+      <w:r>
+        <w:rPr>
+          <w:rFonts w:ascii="Arial" w:hAnsi="Arial" w:cs="Arial"/>
+          <w:sz w:val="28"/>
+          <w:szCs w:val="28"/>
+          <w:lang w:val="es-ES_tradnl"/>
+        </w:rPr>
+        <w:t xml:space="preserve"> </w:t>
+      </w:r>
+      <w:proofErr w:type="spellStart"/>
+      <w:proofErr w:type="gramStart"/>
+      <w:r>
+        <w:rPr>
+          <w:rFonts w:ascii="Arial" w:hAnsi="Arial" w:cs="Arial"/>
+          <w:sz w:val="28"/>
+          <w:szCs w:val="28"/>
+          <w:lang w:val="es-ES_tradnl"/>
+        </w:rPr>
+        <w:t>add</w:t>
+      </w:r>
+      <w:proofErr w:type="spellEnd"/>
+      <w:r>
+        <w:rPr>
+          <w:rFonts w:ascii="Arial" w:hAnsi="Arial" w:cs="Arial"/>
+          <w:sz w:val="28"/>
+          <w:szCs w:val="28"/>
+          <w:lang w:val="es-ES_tradnl"/>
+        </w:rPr>
+        <w:t xml:space="preserve"> .</w:t>
+      </w:r>
+      <w:proofErr w:type="gramEnd"/>
+      <w:r>
+        <w:rPr>
+          <w:rFonts w:ascii="Arial" w:hAnsi="Arial" w:cs="Arial"/>
+          <w:sz w:val="28"/>
+          <w:szCs w:val="28"/>
+          <w:lang w:val="es-ES_tradnl"/>
+        </w:rPr>
+        <w:t xml:space="preserve"> : agregamos los archivos.</w:t>
+      </w:r>
+      <w:r>
+        <w:rPr>
+          <w:rFonts w:ascii="Arial" w:hAnsi="Arial" w:cs="Arial"/>
+          <w:sz w:val="28"/>
+          <w:szCs w:val="28"/>
+          <w:lang w:val="es-ES_tradnl"/>
+        </w:rPr>
+        <w:br/>
+        <w:t xml:space="preserve">3º Con </w:t>
+      </w:r>
+      <w:proofErr w:type="spellStart"/>
+      <w:r>
+        <w:rPr>
+          <w:rFonts w:ascii="Arial" w:hAnsi="Arial" w:cs="Arial"/>
+          <w:sz w:val="28"/>
+          <w:szCs w:val="28"/>
+          <w:lang w:val="es-ES_tradnl"/>
+        </w:rPr>
+        <w:t>git</w:t>
+      </w:r>
+      <w:proofErr w:type="spellEnd"/>
+      <w:r>
+        <w:rPr>
+          <w:rFonts w:ascii="Arial" w:hAnsi="Arial" w:cs="Arial"/>
+          <w:sz w:val="28"/>
+          <w:szCs w:val="28"/>
+          <w:lang w:val="es-ES_tradnl"/>
+        </w:rPr>
+        <w:t xml:space="preserve"> </w:t>
+      </w:r>
+      <w:proofErr w:type="spellStart"/>
+      <w:r>
+        <w:rPr>
+          <w:rFonts w:ascii="Arial" w:hAnsi="Arial" w:cs="Arial"/>
+          <w:sz w:val="28"/>
+          <w:szCs w:val="28"/>
+          <w:lang w:val="es-ES_tradnl"/>
+        </w:rPr>
+        <w:t>commit</w:t>
+      </w:r>
+      <w:proofErr w:type="spellEnd"/>
+      <w:r>
+        <w:rPr>
+          <w:rFonts w:ascii="Arial" w:hAnsi="Arial" w:cs="Arial"/>
+          <w:sz w:val="28"/>
+          <w:szCs w:val="28"/>
+          <w:lang w:val="es-ES_tradnl"/>
+        </w:rPr>
+        <w:t xml:space="preserve">  -m “creación de repositorio + clone” confirmamos los cambios con el detalle entre comillas.</w:t>
+      </w:r>
+      <w:r>
+        <w:rPr>
+          <w:rFonts w:ascii="Arial" w:hAnsi="Arial" w:cs="Arial"/>
+          <w:sz w:val="28"/>
+          <w:szCs w:val="28"/>
+          <w:lang w:val="es-ES_tradnl"/>
+        </w:rPr>
+        <w:br/>
+        <w:t xml:space="preserve">4º Por ultimo con </w:t>
+      </w:r>
+      <w:proofErr w:type="spellStart"/>
+      <w:r>
+        <w:rPr>
+          <w:rFonts w:ascii="Arial" w:hAnsi="Arial" w:cs="Arial"/>
+          <w:sz w:val="28"/>
+          <w:szCs w:val="28"/>
+          <w:lang w:val="es-ES_tradnl"/>
+        </w:rPr>
+        <w:t>git</w:t>
+      </w:r>
+      <w:proofErr w:type="spellEnd"/>
+      <w:r>
+        <w:rPr>
+          <w:rFonts w:ascii="Arial" w:hAnsi="Arial" w:cs="Arial"/>
+          <w:sz w:val="28"/>
+          <w:szCs w:val="28"/>
+          <w:lang w:val="es-ES_tradnl"/>
+        </w:rPr>
+        <w:t xml:space="preserve"> </w:t>
+      </w:r>
+      <w:proofErr w:type="spellStart"/>
+      <w:r>
+        <w:rPr>
+          <w:rFonts w:ascii="Arial" w:hAnsi="Arial" w:cs="Arial"/>
+          <w:sz w:val="28"/>
+          <w:szCs w:val="28"/>
+          <w:lang w:val="es-ES_tradnl"/>
+        </w:rPr>
+        <w:t>push</w:t>
+      </w:r>
+      <w:proofErr w:type="spellEnd"/>
+      <w:r>
+        <w:rPr>
+          <w:rFonts w:ascii="Arial" w:hAnsi="Arial" w:cs="Arial"/>
+          <w:sz w:val="28"/>
+          <w:szCs w:val="28"/>
+          <w:lang w:val="es-ES_tradnl"/>
+        </w:rPr>
+        <w:t xml:space="preserve"> </w:t>
+      </w:r>
+      <w:proofErr w:type="spellStart"/>
+      <w:r>
+        <w:rPr>
+          <w:rFonts w:ascii="Arial" w:hAnsi="Arial" w:cs="Arial"/>
+          <w:sz w:val="28"/>
+          <w:szCs w:val="28"/>
+          <w:lang w:val="es-ES_tradnl"/>
+        </w:rPr>
+        <w:t>origin</w:t>
+      </w:r>
+      <w:proofErr w:type="spellEnd"/>
+      <w:r>
+        <w:rPr>
+          <w:rFonts w:ascii="Arial" w:hAnsi="Arial" w:cs="Arial"/>
+          <w:sz w:val="28"/>
+          <w:szCs w:val="28"/>
+          <w:lang w:val="es-ES_tradnl"/>
+        </w:rPr>
+        <w:t xml:space="preserve"> master: subimos los cambios realizados a nuestro repositorio remoto.</w:t>
       </w:r>
       <w:bookmarkStart w:id="0" w:name="_GoBack"/>
       <w:bookmarkEnd w:id="0"/>

</xml_diff>

<commit_message>
creamos nueva rama y realizamos cambios
</commit_message>
<xml_diff>
--- a/documentacion/TPE-TIO.docx
+++ b/documentacion/TPE-TIO.docx
@@ -922,19 +922,426 @@
           <w:szCs w:val="28"/>
           <w:lang w:val="es-ES_tradnl"/>
         </w:rPr>
-        <w:t xml:space="preserve"> y nos permitirán</w:t>
+        <w:t xml:space="preserve"> y nos permitirán volver un cambio en el caso de ser necesario.</w:t>
+      </w:r>
+    </w:p>
+    <w:p>
+      <w:pPr>
+        <w:spacing w:line="240" w:lineRule="auto"/>
+        <w:rPr>
+          <w:rFonts w:ascii="Arial" w:hAnsi="Arial" w:cs="Arial"/>
+          <w:sz w:val="28"/>
+          <w:szCs w:val="28"/>
+          <w:lang w:val="es-ES_tradnl"/>
+        </w:rPr>
+      </w:pPr>
+    </w:p>
+    <w:p>
+      <w:pPr>
+        <w:spacing w:line="240" w:lineRule="auto"/>
+        <w:rPr>
+          <w:rFonts w:ascii="Arial" w:hAnsi="Arial" w:cs="Arial"/>
+          <w:sz w:val="28"/>
+          <w:szCs w:val="28"/>
+          <w:lang w:val="es-ES_tradnl"/>
+        </w:rPr>
+      </w:pPr>
+    </w:p>
+    <w:p>
+      <w:pPr>
+        <w:spacing w:line="240" w:lineRule="auto"/>
+        <w:rPr>
+          <w:rFonts w:ascii="Arial" w:hAnsi="Arial" w:cs="Arial"/>
+          <w:sz w:val="28"/>
+          <w:szCs w:val="28"/>
+          <w:lang w:val="es-ES_tradnl"/>
+        </w:rPr>
+      </w:pPr>
+    </w:p>
+    <w:p>
+      <w:pPr>
+        <w:spacing w:line="240" w:lineRule="auto"/>
+        <w:rPr>
+          <w:rFonts w:ascii="Arial" w:hAnsi="Arial" w:cs="Arial"/>
+          <w:sz w:val="28"/>
+          <w:szCs w:val="28"/>
+          <w:lang w:val="es-ES_tradnl"/>
+        </w:rPr>
+      </w:pPr>
+    </w:p>
+    <w:p>
+      <w:pPr>
+        <w:spacing w:line="240" w:lineRule="auto"/>
+        <w:rPr>
+          <w:rFonts w:ascii="Arial" w:hAnsi="Arial" w:cs="Arial"/>
+          <w:sz w:val="28"/>
+          <w:szCs w:val="28"/>
+          <w:lang w:val="es-ES_tradnl"/>
+        </w:rPr>
+      </w:pPr>
+    </w:p>
+    <w:p>
+      <w:pPr>
+        <w:spacing w:line="240" w:lineRule="auto"/>
+        <w:rPr>
+          <w:rFonts w:ascii="Arial" w:hAnsi="Arial" w:cs="Arial"/>
+          <w:sz w:val="28"/>
+          <w:szCs w:val="28"/>
+          <w:lang w:val="es-ES_tradnl"/>
+        </w:rPr>
+      </w:pPr>
+    </w:p>
+    <w:p>
+      <w:pPr>
+        <w:spacing w:line="240" w:lineRule="auto"/>
+        <w:rPr>
+          <w:rFonts w:ascii="Arial" w:hAnsi="Arial" w:cs="Arial"/>
+          <w:sz w:val="28"/>
+          <w:szCs w:val="28"/>
+          <w:lang w:val="es-ES_tradnl"/>
+        </w:rPr>
+      </w:pPr>
+    </w:p>
+    <w:p>
+      <w:pPr>
+        <w:spacing w:line="240" w:lineRule="auto"/>
+        <w:rPr>
+          <w:rFonts w:ascii="Arial" w:hAnsi="Arial" w:cs="Arial"/>
+          <w:sz w:val="28"/>
+          <w:szCs w:val="28"/>
+          <w:lang w:val="es-ES_tradnl"/>
+        </w:rPr>
+      </w:pPr>
+    </w:p>
+    <w:p>
+      <w:pPr>
+        <w:spacing w:line="240" w:lineRule="auto"/>
+        <w:rPr>
+          <w:rFonts w:ascii="Arial" w:hAnsi="Arial" w:cs="Arial"/>
+          <w:sz w:val="28"/>
+          <w:szCs w:val="28"/>
+          <w:lang w:val="es-ES_tradnl"/>
+        </w:rPr>
+      </w:pPr>
+    </w:p>
+    <w:p>
+      <w:pPr>
+        <w:spacing w:line="240" w:lineRule="auto"/>
+        <w:rPr>
+          <w:rFonts w:ascii="Arial" w:hAnsi="Arial" w:cs="Arial"/>
+          <w:sz w:val="28"/>
+          <w:szCs w:val="28"/>
+          <w:lang w:val="es-ES_tradnl"/>
+        </w:rPr>
+      </w:pPr>
+      <w:r>
+        <w:rPr>
+          <w:rFonts w:ascii="Arial" w:hAnsi="Arial" w:cs="Arial"/>
+          <w:noProof/>
+          <w:sz w:val="28"/>
+          <w:szCs w:val="28"/>
+          <w:lang w:eastAsia="es-AR"/>
+        </w:rPr>
+        <w:lastRenderedPageBreak/>
+        <w:drawing>
+          <wp:inline distT="0" distB="0" distL="0" distR="0">
+            <wp:extent cx="5610225" cy="2581275"/>
+            <wp:effectExtent l="0" t="0" r="9525" b="9525"/>
+            <wp:docPr id="4" name="Imagen 4"/>
+            <wp:cNvGraphicFramePr>
+              <a:graphicFrameLocks xmlns:a="http://schemas.openxmlformats.org/drawingml/2006/main" noChangeAspect="1"/>
+            </wp:cNvGraphicFramePr>
+            <a:graphic xmlns:a="http://schemas.openxmlformats.org/drawingml/2006/main">
+              <a:graphicData uri="http://schemas.openxmlformats.org/drawingml/2006/picture">
+                <pic:pic xmlns:pic="http://schemas.openxmlformats.org/drawingml/2006/picture">
+                  <pic:nvPicPr>
+                    <pic:cNvPr id="0" name="Picture 1"/>
+                    <pic:cNvPicPr>
+                      <a:picLocks noChangeAspect="1" noChangeArrowheads="1"/>
+                    </pic:cNvPicPr>
+                  </pic:nvPicPr>
+                  <pic:blipFill>
+                    <a:blip r:embed="rId8">
+                      <a:extLst>
+                        <a:ext uri="{28A0092B-C50C-407E-A947-70E740481C1C}">
+                          <a14:useLocalDpi xmlns:a14="http://schemas.microsoft.com/office/drawing/2010/main" val="0"/>
+                        </a:ext>
+                      </a:extLst>
+                    </a:blip>
+                    <a:srcRect/>
+                    <a:stretch>
+                      <a:fillRect/>
+                    </a:stretch>
+                  </pic:blipFill>
+                  <pic:spPr bwMode="auto">
+                    <a:xfrm>
+                      <a:off x="0" y="0"/>
+                      <a:ext cx="5610225" cy="2581275"/>
+                    </a:xfrm>
+                    <a:prstGeom prst="rect">
+                      <a:avLst/>
+                    </a:prstGeom>
+                    <a:noFill/>
+                    <a:ln>
+                      <a:noFill/>
+                    </a:ln>
+                  </pic:spPr>
+                </pic:pic>
+              </a:graphicData>
+            </a:graphic>
+          </wp:inline>
+        </w:drawing>
+      </w:r>
+    </w:p>
+    <w:p>
+      <w:pPr>
+        <w:spacing w:line="240" w:lineRule="auto"/>
+        <w:rPr>
+          <w:rFonts w:ascii="Arial" w:hAnsi="Arial" w:cs="Arial"/>
+          <w:sz w:val="28"/>
+          <w:szCs w:val="28"/>
+          <w:lang w:val="es-ES_tradnl"/>
+        </w:rPr>
+      </w:pPr>
+      <w:r>
+        <w:rPr>
+          <w:rFonts w:ascii="Arial" w:hAnsi="Arial" w:cs="Arial"/>
+          <w:sz w:val="28"/>
+          <w:szCs w:val="28"/>
+          <w:lang w:val="es-ES_tradnl"/>
+        </w:rPr>
+        <w:t xml:space="preserve">El comando </w:t>
+      </w:r>
+      <w:proofErr w:type="spellStart"/>
+      <w:r>
+        <w:rPr>
+          <w:rFonts w:ascii="Arial" w:hAnsi="Arial" w:cs="Arial"/>
+          <w:sz w:val="28"/>
+          <w:szCs w:val="28"/>
+          <w:lang w:val="es-ES_tradnl"/>
+        </w:rPr>
+        <w:t>git</w:t>
+      </w:r>
+      <w:proofErr w:type="spellEnd"/>
+      <w:r>
+        <w:rPr>
+          <w:rFonts w:ascii="Arial" w:hAnsi="Arial" w:cs="Arial"/>
+          <w:sz w:val="28"/>
+          <w:szCs w:val="28"/>
+          <w:lang w:val="es-ES_tradnl"/>
+        </w:rPr>
+        <w:t xml:space="preserve"> </w:t>
+      </w:r>
+      <w:proofErr w:type="spellStart"/>
+      <w:r>
+        <w:rPr>
+          <w:rFonts w:ascii="Arial" w:hAnsi="Arial" w:cs="Arial"/>
+          <w:sz w:val="28"/>
+          <w:szCs w:val="28"/>
+          <w:lang w:val="es-ES_tradnl"/>
+        </w:rPr>
+        <w:t>branch</w:t>
+      </w:r>
+      <w:proofErr w:type="spellEnd"/>
+      <w:r>
+        <w:rPr>
+          <w:rFonts w:ascii="Arial" w:hAnsi="Arial" w:cs="Arial"/>
+          <w:sz w:val="28"/>
+          <w:szCs w:val="28"/>
+          <w:lang w:val="es-ES_tradnl"/>
+        </w:rPr>
+        <w:t xml:space="preserve"> &lt;</w:t>
+      </w:r>
+      <w:proofErr w:type="spellStart"/>
+      <w:r>
+        <w:rPr>
+          <w:rFonts w:ascii="Arial" w:hAnsi="Arial" w:cs="Arial"/>
+          <w:sz w:val="28"/>
+          <w:szCs w:val="28"/>
+          <w:lang w:val="es-ES_tradnl"/>
+        </w:rPr>
+        <w:t>nombre_rama</w:t>
+      </w:r>
+      <w:proofErr w:type="spellEnd"/>
+      <w:r>
+        <w:rPr>
+          <w:rFonts w:ascii="Arial" w:hAnsi="Arial" w:cs="Arial"/>
+          <w:sz w:val="28"/>
+          <w:szCs w:val="28"/>
+          <w:lang w:val="es-ES_tradnl"/>
+        </w:rPr>
+        <w:t>&gt; creara una nueva rama, para poder trabajar en párelo a master, para dejar esta última rama como versión estable en el proyecto.</w:t>
+      </w:r>
+      <w:r>
+        <w:rPr>
+          <w:rFonts w:ascii="Arial" w:hAnsi="Arial" w:cs="Arial"/>
+          <w:sz w:val="28"/>
+          <w:szCs w:val="28"/>
+          <w:lang w:val="es-ES_tradnl"/>
+        </w:rPr>
+        <w:br/>
+        <w:t xml:space="preserve">Para poder pasar  de rama master a la nueva rama creada utilizaremos el comando </w:t>
+      </w:r>
+      <w:proofErr w:type="spellStart"/>
+      <w:r>
+        <w:rPr>
+          <w:rFonts w:ascii="Arial" w:hAnsi="Arial" w:cs="Arial"/>
+          <w:sz w:val="28"/>
+          <w:szCs w:val="28"/>
+          <w:lang w:val="es-ES_tradnl"/>
+        </w:rPr>
+        <w:t>git</w:t>
+      </w:r>
+      <w:proofErr w:type="spellEnd"/>
+      <w:r>
+        <w:rPr>
+          <w:rFonts w:ascii="Arial" w:hAnsi="Arial" w:cs="Arial"/>
+          <w:sz w:val="28"/>
+          <w:szCs w:val="28"/>
+          <w:lang w:val="es-ES_tradnl"/>
+        </w:rPr>
+        <w:t xml:space="preserve"> </w:t>
+      </w:r>
+      <w:proofErr w:type="spellStart"/>
+      <w:r>
+        <w:rPr>
+          <w:rFonts w:ascii="Arial" w:hAnsi="Arial" w:cs="Arial"/>
+          <w:sz w:val="28"/>
+          <w:szCs w:val="28"/>
+          <w:lang w:val="es-ES_tradnl"/>
+        </w:rPr>
+        <w:t>checkout</w:t>
+      </w:r>
+      <w:proofErr w:type="spellEnd"/>
+      <w:r>
+        <w:rPr>
+          <w:rFonts w:ascii="Arial" w:hAnsi="Arial" w:cs="Arial"/>
+          <w:sz w:val="28"/>
+          <w:szCs w:val="28"/>
+          <w:lang w:val="es-ES_tradnl"/>
+        </w:rPr>
+        <w:t xml:space="preserve">  </w:t>
+      </w:r>
+      <w:r>
+        <w:rPr>
+          <w:rFonts w:ascii="Arial" w:hAnsi="Arial" w:cs="Arial"/>
+          <w:sz w:val="28"/>
+          <w:szCs w:val="28"/>
+          <w:lang w:val="es-ES_tradnl"/>
+        </w:rPr>
+        <w:t>&lt;</w:t>
+      </w:r>
+      <w:proofErr w:type="spellStart"/>
+      <w:r>
+        <w:rPr>
+          <w:rFonts w:ascii="Arial" w:hAnsi="Arial" w:cs="Arial"/>
+          <w:sz w:val="28"/>
+          <w:szCs w:val="28"/>
+          <w:lang w:val="es-ES_tradnl"/>
+        </w:rPr>
+        <w:t>nombre_rama</w:t>
+      </w:r>
+      <w:proofErr w:type="spellEnd"/>
+      <w:r>
+        <w:rPr>
+          <w:rFonts w:ascii="Arial" w:hAnsi="Arial" w:cs="Arial"/>
+          <w:sz w:val="28"/>
+          <w:szCs w:val="28"/>
+          <w:lang w:val="es-ES_tradnl"/>
+        </w:rPr>
+        <w:t>&gt;</w:t>
+      </w:r>
+      <w:r>
+        <w:rPr>
+          <w:rFonts w:ascii="Arial" w:hAnsi="Arial" w:cs="Arial"/>
+          <w:sz w:val="28"/>
+          <w:szCs w:val="28"/>
+          <w:lang w:val="es-ES_tradnl"/>
+        </w:rPr>
+        <w:t xml:space="preserve">. Luego utilizaremos </w:t>
+      </w:r>
+      <w:proofErr w:type="spellStart"/>
+      <w:r>
+        <w:rPr>
+          <w:rFonts w:ascii="Arial" w:hAnsi="Arial" w:cs="Arial"/>
+          <w:sz w:val="28"/>
+          <w:szCs w:val="28"/>
+          <w:lang w:val="es-ES_tradnl"/>
+        </w:rPr>
+        <w:t>git</w:t>
+      </w:r>
+      <w:proofErr w:type="spellEnd"/>
+      <w:r>
+        <w:rPr>
+          <w:rFonts w:ascii="Arial" w:hAnsi="Arial" w:cs="Arial"/>
+          <w:sz w:val="28"/>
+          <w:szCs w:val="28"/>
+          <w:lang w:val="es-ES_tradnl"/>
+        </w:rPr>
+        <w:t xml:space="preserve"> </w:t>
+      </w:r>
+      <w:proofErr w:type="spellStart"/>
+      <w:r>
+        <w:rPr>
+          <w:rFonts w:ascii="Arial" w:hAnsi="Arial" w:cs="Arial"/>
+          <w:sz w:val="28"/>
+          <w:szCs w:val="28"/>
+          <w:lang w:val="es-ES_tradnl"/>
+        </w:rPr>
+        <w:t>branch</w:t>
+      </w:r>
+      <w:proofErr w:type="spellEnd"/>
+      <w:r>
+        <w:rPr>
+          <w:rFonts w:ascii="Arial" w:hAnsi="Arial" w:cs="Arial"/>
+          <w:sz w:val="28"/>
+          <w:szCs w:val="28"/>
+          <w:lang w:val="es-ES_tradnl"/>
+        </w:rPr>
+        <w:t xml:space="preserve"> para confirmar el cambio, este comando listara las ramas del proyecto y mostrara en verde y con un asterisco en la rama que estamos ubicados.</w:t>
+      </w:r>
+      <w:r>
+        <w:rPr>
+          <w:rFonts w:ascii="Arial" w:hAnsi="Arial" w:cs="Arial"/>
+          <w:sz w:val="28"/>
+          <w:szCs w:val="28"/>
+          <w:lang w:val="es-ES_tradnl"/>
+        </w:rPr>
+        <w:br/>
+        <w:t>Una vez realizados los cambios guardaremos y confirmaremos los cambios realizados, luego los subiremos al proyecto desde esta nueva rama.</w:t>
+      </w:r>
+      <w:r>
+        <w:rPr>
+          <w:rFonts w:ascii="Arial" w:hAnsi="Arial" w:cs="Arial"/>
+          <w:sz w:val="28"/>
+          <w:szCs w:val="28"/>
+          <w:lang w:val="es-ES_tradnl"/>
+        </w:rPr>
+        <w:br/>
+        <w:t xml:space="preserve">Por últimos deberemos cambiarnos a la rama master, actualizaremos los cambios realizados en el proyecto. Y luego si realizaremos el </w:t>
+      </w:r>
+      <w:proofErr w:type="spellStart"/>
+      <w:r>
+        <w:rPr>
+          <w:rFonts w:ascii="Arial" w:hAnsi="Arial" w:cs="Arial"/>
+          <w:sz w:val="28"/>
+          <w:szCs w:val="28"/>
+          <w:lang w:val="es-ES_tradnl"/>
+        </w:rPr>
+        <w:t>merge</w:t>
+      </w:r>
+      <w:proofErr w:type="spellEnd"/>
+      <w:r>
+        <w:rPr>
+          <w:rFonts w:ascii="Arial" w:hAnsi="Arial" w:cs="Arial"/>
+          <w:sz w:val="28"/>
+          <w:szCs w:val="28"/>
+          <w:lang w:val="es-ES_tradnl"/>
+        </w:rPr>
+        <w:t xml:space="preserve"> con la rama que trabajamos los nuevos cambios.</w:t>
       </w:r>
       <w:bookmarkStart w:id="0" w:name="_GoBack"/>
       <w:bookmarkEnd w:id="0"/>
-      <w:r>
-        <w:rPr>
-          <w:rFonts w:ascii="Arial" w:hAnsi="Arial" w:cs="Arial"/>
-          <w:sz w:val="28"/>
-          <w:szCs w:val="28"/>
-          <w:lang w:val="es-ES_tradnl"/>
-        </w:rPr>
-        <w:t xml:space="preserve"> volver un cambio en el caso de ser necesario.</w:t>
-      </w:r>
     </w:p>
     <w:sectPr>
       <w:pgSz w:w="12240" w:h="15840"/>

</xml_diff>

<commit_message>
Solucion issue #6 informe actualizado
</commit_message>
<xml_diff>
--- a/documentacion/TPE-TIO.docx
+++ b/documentacion/TPE-TIO.docx
@@ -124,7 +124,7 @@
       <w:r>
         <w:rPr>
           <w:noProof/>
-          <w:lang w:eastAsia="es-AR"/>
+          <w:lang w:eastAsia="ja-JP"/>
         </w:rPr>
         <w:drawing>
           <wp:inline distT="0" distB="0" distL="0" distR="0" wp14:anchorId="618F040A" wp14:editId="469ADFFB">
@@ -223,7 +223,25 @@
           <w:lang w:val="es-ES_tradnl"/>
         </w:rPr>
         <w:br/>
-        <w:t xml:space="preserve">3º En nuestro escritorio creamos la Carpeta GIT, abrimos </w:t>
+        <w:t xml:space="preserve">3º En nuestro </w:t>
+      </w:r>
+      <w:r>
+        <w:rPr>
+          <w:rFonts w:ascii="Arial" w:hAnsi="Arial" w:cs="Arial"/>
+          <w:sz w:val="28"/>
+          <w:szCs w:val="28"/>
+          <w:lang w:val="es-ES_tradnl"/>
+        </w:rPr>
+        <w:t>directorio (donde queramos clonar el repositorio)</w:t>
+      </w:r>
+      <w:r>
+        <w:rPr>
+          <w:rFonts w:ascii="Arial" w:hAnsi="Arial" w:cs="Arial"/>
+          <w:sz w:val="28"/>
+          <w:szCs w:val="28"/>
+          <w:lang w:val="es-ES_tradnl"/>
+        </w:rPr>
+        <w:t xml:space="preserve"> creamos la Carpeta GIT, abrimos </w:t>
       </w:r>
       <w:proofErr w:type="spellStart"/>
       <w:r>
@@ -263,7 +281,45 @@
           <w:szCs w:val="28"/>
           <w:lang w:val="es-ES_tradnl"/>
         </w:rPr>
-        <w:t xml:space="preserve"> desde la misma.</w:t>
+        <w:t xml:space="preserve"> </w:t>
+      </w:r>
+      <w:r>
+        <w:rPr>
+          <w:rFonts w:ascii="Arial" w:hAnsi="Arial" w:cs="Arial"/>
+          <w:sz w:val="28"/>
+          <w:szCs w:val="28"/>
+          <w:lang w:val="es-ES_tradnl"/>
+        </w:rPr>
+        <w:t xml:space="preserve">o cualquier consola, puede ser por ejemplo </w:t>
+      </w:r>
+      <w:proofErr w:type="spellStart"/>
+      <w:r>
+        <w:rPr>
+          <w:rFonts w:ascii="Arial" w:hAnsi="Arial" w:cs="Arial"/>
+          <w:sz w:val="28"/>
+          <w:szCs w:val="28"/>
+          <w:lang w:val="es-ES_tradnl"/>
+        </w:rPr>
+        <w:t>powershell</w:t>
+      </w:r>
+      <w:proofErr w:type="spellEnd"/>
+      <w:r>
+        <w:rPr>
+          <w:rFonts w:ascii="Arial" w:hAnsi="Arial" w:cs="Arial"/>
+          <w:sz w:val="28"/>
+          <w:szCs w:val="28"/>
+          <w:lang w:val="es-ES_tradnl"/>
+        </w:rPr>
+        <w:t xml:space="preserve"> en Windows 10</w:t>
+      </w:r>
+      <w:r>
+        <w:rPr>
+          <w:rFonts w:ascii="Arial" w:hAnsi="Arial" w:cs="Arial"/>
+          <w:sz w:val="28"/>
+          <w:szCs w:val="28"/>
+          <w:lang w:val="es-ES_tradnl"/>
+        </w:rPr>
+        <w:t>.</w:t>
       </w:r>
       <w:r>
         <w:rPr>
@@ -279,6 +335,7 @@
       <w:r>
         <w:rPr>
           <w:rFonts w:ascii="Arial" w:hAnsi="Arial" w:cs="Arial"/>
+          <w:color w:val="FF0000"/>
           <w:sz w:val="28"/>
           <w:szCs w:val="28"/>
           <w:lang w:val="es-ES_tradnl"/>
@@ -289,6 +346,48 @@
       <w:r>
         <w:rPr>
           <w:rFonts w:ascii="Arial" w:hAnsi="Arial" w:cs="Arial"/>
+          <w:color w:val="FF0000"/>
+          <w:sz w:val="28"/>
+          <w:szCs w:val="28"/>
+          <w:lang w:val="es-ES_tradnl"/>
+        </w:rPr>
+        <w:t xml:space="preserve"> clone </w:t>
+      </w:r>
+      <w:r>
+        <w:rPr>
+          <w:rFonts w:ascii="Arial" w:hAnsi="Arial" w:cs="Arial"/>
+          <w:color w:val="FF0000"/>
+          <w:sz w:val="28"/>
+          <w:szCs w:val="28"/>
+          <w:lang w:val="es-ES_tradnl"/>
+        </w:rPr>
+        <w:t>*</w:t>
+      </w:r>
+      <w:proofErr w:type="spellStart"/>
+      <w:r>
+        <w:rPr>
+          <w:rFonts w:ascii="Arial" w:hAnsi="Arial" w:cs="Arial"/>
+          <w:color w:val="FF0000"/>
+          <w:sz w:val="28"/>
+          <w:szCs w:val="28"/>
+          <w:lang w:val="es-ES_tradnl"/>
+        </w:rPr>
+        <w:t>url</w:t>
+      </w:r>
+      <w:proofErr w:type="spellEnd"/>
+      <w:r>
+        <w:rPr>
+          <w:rFonts w:ascii="Arial" w:hAnsi="Arial" w:cs="Arial"/>
+          <w:color w:val="FF0000"/>
+          <w:sz w:val="28"/>
+          <w:szCs w:val="28"/>
+          <w:lang w:val="es-ES_tradnl"/>
+        </w:rPr>
+        <w:t xml:space="preserve"> del repositorio*</w:t>
+      </w:r>
+      <w:r>
+        <w:rPr>
+          <w:rFonts w:ascii="Arial" w:hAnsi="Arial" w:cs="Arial"/>
           <w:sz w:val="28"/>
           <w:szCs w:val="28"/>
           <w:lang w:val="es-ES_tradnl"/>
@@ -302,16 +401,26 @@
           <w:szCs w:val="28"/>
           <w:lang w:val="es-ES_tradnl"/>
         </w:rPr>
-        <w:t>clone</w:t>
-      </w:r>
-      <w:r>
-        <w:rPr>
-          <w:rFonts w:ascii="Arial" w:hAnsi="Arial" w:cs="Arial"/>
-          <w:sz w:val="28"/>
-          <w:szCs w:val="28"/>
-          <w:lang w:val="es-ES_tradnl"/>
-        </w:rPr>
-        <w:t xml:space="preserve"> &lt;nombre del archivo&gt;: clonamos el repositorio dentro de dicha carpeta, para poder comenzar a trabajar en la misma.</w:t>
+        <w:t>clonamos el repositorio dentro de dicha carpeta, para poder comenzar a trabajar en la misma.</w:t>
+      </w:r>
+      <w:r>
+        <w:rPr>
+          <w:rFonts w:ascii="Arial" w:hAnsi="Arial" w:cs="Arial"/>
+          <w:sz w:val="28"/>
+          <w:szCs w:val="28"/>
+          <w:lang w:val="es-ES_tradnl"/>
+        </w:rPr>
+        <w:t xml:space="preserve"> Este comando además de cumplir la función de “copiarnos” </w:t>
+      </w:r>
+      <w:r>
+        <w:rPr>
+          <w:rFonts w:ascii="Arial" w:hAnsi="Arial" w:cs="Arial"/>
+          <w:sz w:val="28"/>
+          <w:szCs w:val="28"/>
+          <w:lang w:val="es-ES_tradnl"/>
+        </w:rPr>
+        <w:lastRenderedPageBreak/>
+        <w:t>el repositorio en nuestra pc también copia las ramas que estén creadas para poder trabajar en ellas en caso de que sea necesario</w:t>
       </w:r>
     </w:p>
     <w:p>
@@ -331,9 +440,8 @@
           <w:noProof/>
           <w:sz w:val="28"/>
           <w:szCs w:val="28"/>
-          <w:lang w:eastAsia="es-AR"/>
-        </w:rPr>
-        <w:lastRenderedPageBreak/>
+          <w:lang w:eastAsia="ja-JP"/>
+        </w:rPr>
         <w:drawing>
           <wp:inline distT="0" distB="0" distL="0" distR="0" wp14:anchorId="3E8F6CB0" wp14:editId="1F4960E0">
             <wp:extent cx="5543550" cy="4886325"/>
@@ -467,6 +575,7 @@
       <w:r>
         <w:rPr>
           <w:rFonts w:ascii="Arial" w:hAnsi="Arial" w:cs="Arial"/>
+          <w:color w:val="FF0000"/>
           <w:sz w:val="28"/>
           <w:szCs w:val="28"/>
           <w:lang w:val="es-ES_tradnl"/>
@@ -477,11 +586,21 @@
       <w:r>
         <w:rPr>
           <w:rFonts w:ascii="Arial" w:hAnsi="Arial" w:cs="Arial"/>
-          <w:sz w:val="28"/>
-          <w:szCs w:val="28"/>
-          <w:lang w:val="es-ES_tradnl"/>
-        </w:rPr>
-        <w:t xml:space="preserve"> status: el cual nos indica en rojo las carpetas modificadas.</w:t>
+          <w:color w:val="FF0000"/>
+          <w:sz w:val="28"/>
+          <w:szCs w:val="28"/>
+          <w:lang w:val="es-ES_tradnl"/>
+        </w:rPr>
+        <w:t xml:space="preserve"> status</w:t>
+      </w:r>
+      <w:r>
+        <w:rPr>
+          <w:rFonts w:ascii="Arial" w:hAnsi="Arial" w:cs="Arial"/>
+          <w:sz w:val="28"/>
+          <w:szCs w:val="28"/>
+          <w:lang w:val="es-ES_tradnl"/>
+        </w:rPr>
+        <w:t>: el cual nos indica en rojo las carpetas modificadas.</w:t>
       </w:r>
       <w:r>
         <w:rPr>
@@ -497,6 +616,7 @@
       <w:r>
         <w:rPr>
           <w:rFonts w:ascii="Arial" w:hAnsi="Arial" w:cs="Arial"/>
+          <w:color w:val="FF0000"/>
           <w:sz w:val="28"/>
           <w:szCs w:val="28"/>
           <w:lang w:val="es-ES_tradnl"/>
@@ -507,6 +627,7 @@
       <w:r>
         <w:rPr>
           <w:rFonts w:ascii="Arial" w:hAnsi="Arial" w:cs="Arial"/>
+          <w:color w:val="FF0000"/>
           <w:sz w:val="28"/>
           <w:szCs w:val="28"/>
           <w:lang w:val="es-ES_tradnl"/>
@@ -518,6 +639,7 @@
       <w:r>
         <w:rPr>
           <w:rFonts w:ascii="Arial" w:hAnsi="Arial" w:cs="Arial"/>
+          <w:color w:val="FF0000"/>
           <w:sz w:val="28"/>
           <w:szCs w:val="28"/>
           <w:lang w:val="es-ES_tradnl"/>
@@ -528,11 +650,21 @@
       <w:r>
         <w:rPr>
           <w:rFonts w:ascii="Arial" w:hAnsi="Arial" w:cs="Arial"/>
-          <w:sz w:val="28"/>
-          <w:szCs w:val="28"/>
-          <w:lang w:val="es-ES_tradnl"/>
-        </w:rPr>
-        <w:t xml:space="preserve"> .</w:t>
+          <w:color w:val="FF0000"/>
+          <w:sz w:val="28"/>
+          <w:szCs w:val="28"/>
+          <w:lang w:val="es-ES_tradnl"/>
+        </w:rPr>
+        <w:t xml:space="preserve"> </w:t>
+      </w:r>
+      <w:r>
+        <w:rPr>
+          <w:rFonts w:ascii="Arial" w:hAnsi="Arial" w:cs="Arial"/>
+          <w:sz w:val="28"/>
+          <w:szCs w:val="28"/>
+          <w:lang w:val="es-ES_tradnl"/>
+        </w:rPr>
+        <w:t>.</w:t>
       </w:r>
       <w:proofErr w:type="gramEnd"/>
       <w:r>
@@ -558,6 +690,7 @@
       <w:r>
         <w:rPr>
           <w:rFonts w:ascii="Arial" w:hAnsi="Arial" w:cs="Arial"/>
+          <w:color w:val="FF0000"/>
           <w:sz w:val="28"/>
           <w:szCs w:val="28"/>
           <w:lang w:val="es-ES_tradnl"/>
@@ -568,6 +701,7 @@
       <w:r>
         <w:rPr>
           <w:rFonts w:ascii="Arial" w:hAnsi="Arial" w:cs="Arial"/>
+          <w:color w:val="FF0000"/>
           <w:sz w:val="28"/>
           <w:szCs w:val="28"/>
           <w:lang w:val="es-ES_tradnl"/>
@@ -578,6 +712,7 @@
       <w:r>
         <w:rPr>
           <w:rFonts w:ascii="Arial" w:hAnsi="Arial" w:cs="Arial"/>
+          <w:color w:val="FF0000"/>
           <w:sz w:val="28"/>
           <w:szCs w:val="28"/>
           <w:lang w:val="es-ES_tradnl"/>
@@ -588,11 +723,41 @@
       <w:r>
         <w:rPr>
           <w:rFonts w:ascii="Arial" w:hAnsi="Arial" w:cs="Arial"/>
-          <w:sz w:val="28"/>
-          <w:szCs w:val="28"/>
-          <w:lang w:val="es-ES_tradnl"/>
-        </w:rPr>
-        <w:t xml:space="preserve">  -m “creación de repositorio + clone” confirmamos los cambios con el detalle entre comillas.</w:t>
+          <w:color w:val="FF0000"/>
+          <w:sz w:val="28"/>
+          <w:szCs w:val="28"/>
+          <w:lang w:val="es-ES_tradnl"/>
+        </w:rPr>
+        <w:t xml:space="preserve">  -m “</w:t>
+      </w:r>
+      <w:r>
+        <w:rPr>
+          <w:rFonts w:ascii="Arial" w:hAnsi="Arial" w:cs="Arial"/>
+          <w:color w:val="FF0000"/>
+          <w:sz w:val="28"/>
+          <w:szCs w:val="28"/>
+          <w:lang w:val="es-ES_tradnl"/>
+        </w:rPr>
+        <w:t>mensaje</w:t>
+      </w:r>
+      <w:r>
+        <w:rPr>
+          <w:rFonts w:ascii="Arial" w:hAnsi="Arial" w:cs="Arial"/>
+          <w:color w:val="FF0000"/>
+          <w:sz w:val="28"/>
+          <w:szCs w:val="28"/>
+          <w:lang w:val="es-ES_tradnl"/>
+        </w:rPr>
+        <w:t xml:space="preserve">” </w:t>
+      </w:r>
+      <w:r>
+        <w:rPr>
+          <w:rFonts w:ascii="Arial" w:hAnsi="Arial" w:cs="Arial"/>
+          <w:sz w:val="28"/>
+          <w:szCs w:val="28"/>
+          <w:lang w:val="es-ES_tradnl"/>
+        </w:rPr>
+        <w:t>confirmamos los cambios con el detalle entre comillas.</w:t>
       </w:r>
       <w:r>
         <w:rPr>
@@ -608,6 +773,7 @@
       <w:r>
         <w:rPr>
           <w:rFonts w:ascii="Arial" w:hAnsi="Arial" w:cs="Arial"/>
+          <w:color w:val="FF0000"/>
           <w:sz w:val="28"/>
           <w:szCs w:val="28"/>
           <w:lang w:val="es-ES_tradnl"/>
@@ -618,6 +784,7 @@
       <w:r>
         <w:rPr>
           <w:rFonts w:ascii="Arial" w:hAnsi="Arial" w:cs="Arial"/>
+          <w:color w:val="FF0000"/>
           <w:sz w:val="28"/>
           <w:szCs w:val="28"/>
           <w:lang w:val="es-ES_tradnl"/>
@@ -628,6 +795,7 @@
       <w:r>
         <w:rPr>
           <w:rFonts w:ascii="Arial" w:hAnsi="Arial" w:cs="Arial"/>
+          <w:color w:val="FF0000"/>
           <w:sz w:val="28"/>
           <w:szCs w:val="28"/>
           <w:lang w:val="es-ES_tradnl"/>
@@ -638,6 +806,7 @@
       <w:r>
         <w:rPr>
           <w:rFonts w:ascii="Arial" w:hAnsi="Arial" w:cs="Arial"/>
+          <w:color w:val="FF0000"/>
           <w:sz w:val="28"/>
           <w:szCs w:val="28"/>
           <w:lang w:val="es-ES_tradnl"/>
@@ -648,6 +817,7 @@
       <w:r>
         <w:rPr>
           <w:rFonts w:ascii="Arial" w:hAnsi="Arial" w:cs="Arial"/>
+          <w:color w:val="FF0000"/>
           <w:sz w:val="28"/>
           <w:szCs w:val="28"/>
           <w:lang w:val="es-ES_tradnl"/>
@@ -658,11 +828,40 @@
       <w:r>
         <w:rPr>
           <w:rFonts w:ascii="Arial" w:hAnsi="Arial" w:cs="Arial"/>
-          <w:sz w:val="28"/>
-          <w:szCs w:val="28"/>
-          <w:lang w:val="es-ES_tradnl"/>
-        </w:rPr>
-        <w:t xml:space="preserve"> master: subimos los cambios realizados a nuestro repositorio remoto.</w:t>
+          <w:color w:val="FF0000"/>
+          <w:sz w:val="28"/>
+          <w:szCs w:val="28"/>
+          <w:lang w:val="es-ES_tradnl"/>
+        </w:rPr>
+        <w:t xml:space="preserve"> </w:t>
+      </w:r>
+      <w:r>
+        <w:rPr>
+          <w:rFonts w:ascii="Arial" w:hAnsi="Arial" w:cs="Arial"/>
+          <w:color w:val="FF0000"/>
+          <w:sz w:val="28"/>
+          <w:szCs w:val="28"/>
+          <w:lang w:val="es-ES_tradnl"/>
+        </w:rPr>
+        <w:t>*nombre de rama*</w:t>
+      </w:r>
+      <w:r>
+        <w:rPr>
+          <w:rFonts w:ascii="Arial" w:hAnsi="Arial" w:cs="Arial"/>
+          <w:sz w:val="28"/>
+          <w:szCs w:val="28"/>
+          <w:lang w:val="es-ES_tradnl"/>
+        </w:rPr>
+        <w:t xml:space="preserve"> (en este caso es master)</w:t>
+      </w:r>
+      <w:r>
+        <w:rPr>
+          <w:rFonts w:ascii="Arial" w:hAnsi="Arial" w:cs="Arial"/>
+          <w:sz w:val="28"/>
+          <w:szCs w:val="28"/>
+          <w:lang w:val="es-ES_tradnl"/>
+        </w:rPr>
+        <w:t>: subimos los cambios realizados a nuestro repositorio remoto.</w:t>
       </w:r>
     </w:p>
     <w:p>
@@ -714,9 +913,8 @@
           <w:noProof/>
           <w:sz w:val="28"/>
           <w:szCs w:val="28"/>
-          <w:lang w:eastAsia="es-AR"/>
-        </w:rPr>
-        <w:lastRenderedPageBreak/>
+          <w:lang w:eastAsia="ja-JP"/>
+        </w:rPr>
         <w:drawing>
           <wp:inline distT="0" distB="0" distL="0" distR="0" wp14:anchorId="5D16290C" wp14:editId="363189A0">
             <wp:extent cx="5610225" cy="3524250"/>
@@ -790,6 +988,7 @@
       <w:r>
         <w:rPr>
           <w:rFonts w:ascii="Arial" w:hAnsi="Arial" w:cs="Arial"/>
+          <w:color w:val="FF0000"/>
           <w:sz w:val="28"/>
           <w:szCs w:val="28"/>
           <w:lang w:val="es-ES_tradnl"/>
@@ -800,6 +999,7 @@
       <w:r>
         <w:rPr>
           <w:rFonts w:ascii="Arial" w:hAnsi="Arial" w:cs="Arial"/>
+          <w:color w:val="FF0000"/>
           <w:sz w:val="28"/>
           <w:szCs w:val="28"/>
           <w:lang w:val="es-ES_tradnl"/>
@@ -1022,9 +1222,8 @@
           <w:noProof/>
           <w:sz w:val="28"/>
           <w:szCs w:val="28"/>
-          <w:lang w:eastAsia="es-AR"/>
-        </w:rPr>
-        <w:lastRenderedPageBreak/>
+          <w:lang w:eastAsia="ja-JP"/>
+        </w:rPr>
         <w:drawing>
           <wp:inline distT="0" distB="0" distL="0" distR="0" wp14:anchorId="257997EB" wp14:editId="44C5CF37">
             <wp:extent cx="5610225" cy="2581275"/>
@@ -1080,6 +1279,7 @@
         <w:spacing w:line="240" w:lineRule="auto"/>
         <w:rPr>
           <w:rFonts w:ascii="Arial" w:hAnsi="Arial" w:cs="Arial"/>
+          <w:color w:val="FF0000"/>
           <w:sz w:val="28"/>
           <w:szCs w:val="28"/>
           <w:lang w:val="es-ES_tradnl"/>
@@ -1098,6 +1298,7 @@
       <w:r>
         <w:rPr>
           <w:rFonts w:ascii="Arial" w:hAnsi="Arial" w:cs="Arial"/>
+          <w:color w:val="FF0000"/>
           <w:sz w:val="28"/>
           <w:szCs w:val="28"/>
           <w:lang w:val="es-ES_tradnl"/>
@@ -1108,6 +1309,7 @@
       <w:r>
         <w:rPr>
           <w:rFonts w:ascii="Arial" w:hAnsi="Arial" w:cs="Arial"/>
+          <w:color w:val="FF0000"/>
           <w:sz w:val="28"/>
           <w:szCs w:val="28"/>
           <w:lang w:val="es-ES_tradnl"/>
@@ -1118,6 +1320,243 @@
       <w:r>
         <w:rPr>
           <w:rFonts w:ascii="Arial" w:hAnsi="Arial" w:cs="Arial"/>
+          <w:color w:val="FF0000"/>
+          <w:sz w:val="28"/>
+          <w:szCs w:val="28"/>
+          <w:lang w:val="es-ES_tradnl"/>
+        </w:rPr>
+        <w:t>checkout</w:t>
+      </w:r>
+      <w:proofErr w:type="spellEnd"/>
+      <w:r>
+        <w:rPr>
+          <w:rFonts w:ascii="Arial" w:hAnsi="Arial" w:cs="Arial"/>
+          <w:color w:val="FF0000"/>
+          <w:sz w:val="28"/>
+          <w:szCs w:val="28"/>
+          <w:lang w:val="es-ES_tradnl"/>
+        </w:rPr>
+        <w:t xml:space="preserve"> -b “</w:t>
+      </w:r>
+      <w:proofErr w:type="spellStart"/>
+      <w:r>
+        <w:rPr>
+          <w:rFonts w:ascii="Arial" w:hAnsi="Arial" w:cs="Arial"/>
+          <w:color w:val="FF0000"/>
+          <w:sz w:val="28"/>
+          <w:szCs w:val="28"/>
+          <w:lang w:val="es-ES_tradnl"/>
+        </w:rPr>
+        <w:t>nombre_rama</w:t>
+      </w:r>
+      <w:proofErr w:type="spellEnd"/>
+      <w:r>
+        <w:rPr>
+          <w:rFonts w:ascii="Arial" w:hAnsi="Arial" w:cs="Arial"/>
+          <w:color w:val="FF0000"/>
+          <w:sz w:val="28"/>
+          <w:szCs w:val="28"/>
+          <w:lang w:val="es-ES_tradnl"/>
+        </w:rPr>
+        <w:t>”</w:t>
+      </w:r>
+      <w:r>
+        <w:rPr>
+          <w:rFonts w:ascii="Arial" w:hAnsi="Arial" w:cs="Arial"/>
+          <w:color w:val="FF0000"/>
+          <w:sz w:val="28"/>
+          <w:szCs w:val="28"/>
+          <w:lang w:val="es-ES_tradnl"/>
+        </w:rPr>
+        <w:t xml:space="preserve"> </w:t>
+      </w:r>
+      <w:r>
+        <w:rPr>
+          <w:rFonts w:ascii="Arial" w:hAnsi="Arial" w:cs="Arial"/>
+          <w:sz w:val="28"/>
+          <w:szCs w:val="28"/>
+          <w:lang w:val="es-ES_tradnl"/>
+        </w:rPr>
+        <w:t xml:space="preserve">creará una nueva rama y nos posicionará directamente en ella </w:t>
+      </w:r>
+      <w:r>
+        <w:rPr>
+          <w:rFonts w:ascii="Arial" w:hAnsi="Arial" w:cs="Arial"/>
+          <w:sz w:val="28"/>
+          <w:szCs w:val="28"/>
+          <w:lang w:val="es-ES_tradnl"/>
+        </w:rPr>
+        <w:t>para poder trabajar en párelo a master, para dejar esta última rama como versión estable en el proyecto.</w:t>
+      </w:r>
+      <w:r>
+        <w:rPr>
+          <w:rFonts w:ascii="Arial" w:hAnsi="Arial" w:cs="Arial"/>
+          <w:sz w:val="28"/>
+          <w:szCs w:val="28"/>
+          <w:lang w:val="es-ES_tradnl"/>
+        </w:rPr>
+        <w:br/>
+        <w:t xml:space="preserve">Para poder </w:t>
+      </w:r>
+      <w:r>
+        <w:rPr>
+          <w:rFonts w:ascii="Arial" w:hAnsi="Arial" w:cs="Arial"/>
+          <w:sz w:val="28"/>
+          <w:szCs w:val="28"/>
+          <w:lang w:val="es-ES_tradnl"/>
+        </w:rPr>
+        <w:t>cambiar</w:t>
+      </w:r>
+      <w:r>
+        <w:rPr>
+          <w:rFonts w:ascii="Arial" w:hAnsi="Arial" w:cs="Arial"/>
+          <w:sz w:val="28"/>
+          <w:szCs w:val="28"/>
+          <w:lang w:val="es-ES_tradnl"/>
+        </w:rPr>
+        <w:t xml:space="preserve"> de rama utilizaremos el comando </w:t>
+      </w:r>
+      <w:proofErr w:type="spellStart"/>
+      <w:r>
+        <w:rPr>
+          <w:rFonts w:ascii="Arial" w:hAnsi="Arial" w:cs="Arial"/>
+          <w:color w:val="FF0000"/>
+          <w:sz w:val="28"/>
+          <w:szCs w:val="28"/>
+          <w:lang w:val="es-ES_tradnl"/>
+        </w:rPr>
+        <w:t>git</w:t>
+      </w:r>
+      <w:proofErr w:type="spellEnd"/>
+      <w:r>
+        <w:rPr>
+          <w:rFonts w:ascii="Arial" w:hAnsi="Arial" w:cs="Arial"/>
+          <w:color w:val="FF0000"/>
+          <w:sz w:val="28"/>
+          <w:szCs w:val="28"/>
+          <w:lang w:val="es-ES_tradnl"/>
+        </w:rPr>
+        <w:t xml:space="preserve"> </w:t>
+      </w:r>
+      <w:proofErr w:type="spellStart"/>
+      <w:r>
+        <w:rPr>
+          <w:rFonts w:ascii="Arial" w:hAnsi="Arial" w:cs="Arial"/>
+          <w:color w:val="FF0000"/>
+          <w:sz w:val="28"/>
+          <w:szCs w:val="28"/>
+          <w:lang w:val="es-ES_tradnl"/>
+        </w:rPr>
+        <w:t>checkout</w:t>
+      </w:r>
+      <w:proofErr w:type="spellEnd"/>
+      <w:r>
+        <w:rPr>
+          <w:rFonts w:ascii="Arial" w:hAnsi="Arial" w:cs="Arial"/>
+          <w:color w:val="FF0000"/>
+          <w:sz w:val="28"/>
+          <w:szCs w:val="28"/>
+          <w:lang w:val="es-ES_tradnl"/>
+        </w:rPr>
+        <w:t xml:space="preserve">  “</w:t>
+      </w:r>
+      <w:proofErr w:type="spellStart"/>
+      <w:r>
+        <w:rPr>
+          <w:rFonts w:ascii="Arial" w:hAnsi="Arial" w:cs="Arial"/>
+          <w:color w:val="FF0000"/>
+          <w:sz w:val="28"/>
+          <w:szCs w:val="28"/>
+          <w:lang w:val="es-ES_tradnl"/>
+        </w:rPr>
+        <w:t>nombre_rama</w:t>
+      </w:r>
+      <w:proofErr w:type="spellEnd"/>
+      <w:r>
+        <w:rPr>
+          <w:rFonts w:ascii="Arial" w:hAnsi="Arial" w:cs="Arial"/>
+          <w:color w:val="FF0000"/>
+          <w:sz w:val="28"/>
+          <w:szCs w:val="28"/>
+          <w:lang w:val="es-ES_tradnl"/>
+        </w:rPr>
+        <w:t>”</w:t>
+      </w:r>
+      <w:r>
+        <w:rPr>
+          <w:rFonts w:ascii="Arial" w:hAnsi="Arial" w:cs="Arial"/>
+          <w:color w:val="FF0000"/>
+          <w:sz w:val="28"/>
+          <w:szCs w:val="28"/>
+          <w:lang w:val="es-ES_tradnl"/>
+        </w:rPr>
+        <w:t xml:space="preserve">. </w:t>
+      </w:r>
+    </w:p>
+    <w:p>
+      <w:pPr>
+        <w:spacing w:line="240" w:lineRule="auto"/>
+        <w:rPr>
+          <w:rFonts w:ascii="Arial" w:hAnsi="Arial" w:cs="Arial"/>
+          <w:sz w:val="28"/>
+          <w:szCs w:val="28"/>
+          <w:lang w:val="es-ES_tradnl"/>
+        </w:rPr>
+      </w:pPr>
+      <w:r>
+        <w:rPr>
+          <w:rFonts w:ascii="Arial" w:hAnsi="Arial" w:cs="Arial"/>
+          <w:sz w:val="28"/>
+          <w:szCs w:val="28"/>
+          <w:lang w:val="es-ES_tradnl"/>
+        </w:rPr>
+        <w:t xml:space="preserve">Luego </w:t>
+      </w:r>
+      <w:r>
+        <w:rPr>
+          <w:rFonts w:ascii="Arial" w:hAnsi="Arial" w:cs="Arial"/>
+          <w:sz w:val="28"/>
+          <w:szCs w:val="28"/>
+          <w:lang w:val="es-ES_tradnl"/>
+        </w:rPr>
+        <w:t>se puede utilizar el comando</w:t>
+      </w:r>
+      <w:r>
+        <w:rPr>
+          <w:rFonts w:ascii="Arial" w:hAnsi="Arial" w:cs="Arial"/>
+          <w:sz w:val="28"/>
+          <w:szCs w:val="28"/>
+          <w:lang w:val="es-ES_tradnl"/>
+        </w:rPr>
+        <w:t xml:space="preserve"> </w:t>
+      </w:r>
+      <w:proofErr w:type="spellStart"/>
+      <w:r>
+        <w:rPr>
+          <w:rFonts w:ascii="Arial" w:hAnsi="Arial" w:cs="Arial"/>
+          <w:color w:val="FF0000"/>
+          <w:sz w:val="28"/>
+          <w:szCs w:val="28"/>
+          <w:lang w:val="es-ES_tradnl"/>
+        </w:rPr>
+        <w:t>git</w:t>
+      </w:r>
+      <w:proofErr w:type="spellEnd"/>
+      <w:r>
+        <w:rPr>
+          <w:rFonts w:ascii="Arial" w:hAnsi="Arial" w:cs="Arial"/>
+          <w:color w:val="FF0000"/>
+          <w:sz w:val="28"/>
+          <w:szCs w:val="28"/>
+          <w:lang w:val="es-ES_tradnl"/>
+        </w:rPr>
+        <w:t xml:space="preserve"> </w:t>
+      </w:r>
+      <w:proofErr w:type="spellStart"/>
+      <w:r>
+        <w:rPr>
+          <w:rFonts w:ascii="Arial" w:hAnsi="Arial" w:cs="Arial"/>
+          <w:color w:val="FF0000"/>
           <w:sz w:val="28"/>
           <w:szCs w:val="28"/>
           <w:lang w:val="es-ES_tradnl"/>
@@ -1132,137 +1571,61 @@
           <w:szCs w:val="28"/>
           <w:lang w:val="es-ES_tradnl"/>
         </w:rPr>
-        <w:t xml:space="preserve"> &lt;</w:t>
-      </w:r>
-      <w:proofErr w:type="spellStart"/>
-      <w:r>
-        <w:rPr>
-          <w:rFonts w:ascii="Arial" w:hAnsi="Arial" w:cs="Arial"/>
-          <w:sz w:val="28"/>
-          <w:szCs w:val="28"/>
-          <w:lang w:val="es-ES_tradnl"/>
-        </w:rPr>
-        <w:t>nombre_rama</w:t>
-      </w:r>
-      <w:proofErr w:type="spellEnd"/>
-      <w:r>
-        <w:rPr>
-          <w:rFonts w:ascii="Arial" w:hAnsi="Arial" w:cs="Arial"/>
-          <w:sz w:val="28"/>
-          <w:szCs w:val="28"/>
-          <w:lang w:val="es-ES_tradnl"/>
-        </w:rPr>
-        <w:t>&gt; creara una nueva rama, para poder trabajar en párelo a master, para dejar esta última rama como versión estable en el proyecto.</w:t>
-      </w:r>
-      <w:r>
-        <w:rPr>
-          <w:rFonts w:ascii="Arial" w:hAnsi="Arial" w:cs="Arial"/>
-          <w:sz w:val="28"/>
-          <w:szCs w:val="28"/>
-          <w:lang w:val="es-ES_tradnl"/>
-        </w:rPr>
-        <w:br/>
-        <w:t xml:space="preserve">Para poder pasar  de rama master a la nueva rama creada utilizaremos el comando </w:t>
-      </w:r>
-      <w:proofErr w:type="spellStart"/>
-      <w:r>
-        <w:rPr>
-          <w:rFonts w:ascii="Arial" w:hAnsi="Arial" w:cs="Arial"/>
-          <w:sz w:val="28"/>
-          <w:szCs w:val="28"/>
-          <w:lang w:val="es-ES_tradnl"/>
-        </w:rPr>
-        <w:t>git</w:t>
-      </w:r>
-      <w:proofErr w:type="spellEnd"/>
-      <w:r>
-        <w:rPr>
-          <w:rFonts w:ascii="Arial" w:hAnsi="Arial" w:cs="Arial"/>
-          <w:sz w:val="28"/>
-          <w:szCs w:val="28"/>
-          <w:lang w:val="es-ES_tradnl"/>
-        </w:rPr>
-        <w:t xml:space="preserve"> </w:t>
-      </w:r>
-      <w:proofErr w:type="spellStart"/>
-      <w:r>
-        <w:rPr>
-          <w:rFonts w:ascii="Arial" w:hAnsi="Arial" w:cs="Arial"/>
-          <w:sz w:val="28"/>
-          <w:szCs w:val="28"/>
-          <w:lang w:val="es-ES_tradnl"/>
-        </w:rPr>
-        <w:t>checkout</w:t>
-      </w:r>
-      <w:proofErr w:type="spellEnd"/>
-      <w:r>
-        <w:rPr>
-          <w:rFonts w:ascii="Arial" w:hAnsi="Arial" w:cs="Arial"/>
-          <w:sz w:val="28"/>
-          <w:szCs w:val="28"/>
-          <w:lang w:val="es-ES_tradnl"/>
-        </w:rPr>
-        <w:t xml:space="preserve">  &lt;</w:t>
-      </w:r>
-      <w:proofErr w:type="spellStart"/>
-      <w:r>
-        <w:rPr>
-          <w:rFonts w:ascii="Arial" w:hAnsi="Arial" w:cs="Arial"/>
-          <w:sz w:val="28"/>
-          <w:szCs w:val="28"/>
-          <w:lang w:val="es-ES_tradnl"/>
-        </w:rPr>
-        <w:t>nombre_rama</w:t>
-      </w:r>
-      <w:proofErr w:type="spellEnd"/>
-      <w:r>
-        <w:rPr>
-          <w:rFonts w:ascii="Arial" w:hAnsi="Arial" w:cs="Arial"/>
-          <w:sz w:val="28"/>
-          <w:szCs w:val="28"/>
-          <w:lang w:val="es-ES_tradnl"/>
-        </w:rPr>
-        <w:t xml:space="preserve">&gt;. Luego utilizaremos </w:t>
-      </w:r>
-      <w:proofErr w:type="spellStart"/>
-      <w:r>
-        <w:rPr>
-          <w:rFonts w:ascii="Arial" w:hAnsi="Arial" w:cs="Arial"/>
-          <w:sz w:val="28"/>
-          <w:szCs w:val="28"/>
-          <w:lang w:val="es-ES_tradnl"/>
-        </w:rPr>
-        <w:t>git</w:t>
-      </w:r>
-      <w:proofErr w:type="spellEnd"/>
-      <w:r>
-        <w:rPr>
-          <w:rFonts w:ascii="Arial" w:hAnsi="Arial" w:cs="Arial"/>
-          <w:sz w:val="28"/>
-          <w:szCs w:val="28"/>
-          <w:lang w:val="es-ES_tradnl"/>
-        </w:rPr>
-        <w:t xml:space="preserve"> </w:t>
-      </w:r>
-      <w:proofErr w:type="spellStart"/>
-      <w:r>
-        <w:rPr>
-          <w:rFonts w:ascii="Arial" w:hAnsi="Arial" w:cs="Arial"/>
-          <w:sz w:val="28"/>
-          <w:szCs w:val="28"/>
-          <w:lang w:val="es-ES_tradnl"/>
-        </w:rPr>
-        <w:t>branch</w:t>
-      </w:r>
-      <w:proofErr w:type="spellEnd"/>
-      <w:r>
-        <w:rPr>
-          <w:rFonts w:ascii="Arial" w:hAnsi="Arial" w:cs="Arial"/>
-          <w:sz w:val="28"/>
-          <w:szCs w:val="28"/>
-          <w:lang w:val="es-ES_tradnl"/>
-        </w:rPr>
-        <w:t xml:space="preserve"> para confirmar el cambio, este comando listara las ramas del proyecto y mostrara en verde y con un asterisco en la rama que estamos ubicados.</w:t>
+        <w:t xml:space="preserve"> para </w:t>
+      </w:r>
+      <w:r>
+        <w:rPr>
+          <w:rFonts w:ascii="Arial" w:hAnsi="Arial" w:cs="Arial"/>
+          <w:sz w:val="28"/>
+          <w:szCs w:val="28"/>
+          <w:lang w:val="es-ES_tradnl"/>
+        </w:rPr>
+        <w:t>verificar</w:t>
+      </w:r>
+      <w:r>
+        <w:rPr>
+          <w:rFonts w:ascii="Arial" w:hAnsi="Arial" w:cs="Arial"/>
+          <w:sz w:val="28"/>
+          <w:szCs w:val="28"/>
+          <w:lang w:val="es-ES_tradnl"/>
+        </w:rPr>
+        <w:t xml:space="preserve"> el</w:t>
+      </w:r>
+      <w:r>
+        <w:rPr>
+          <w:rFonts w:ascii="Arial" w:hAnsi="Arial" w:cs="Arial"/>
+          <w:sz w:val="28"/>
+          <w:szCs w:val="28"/>
+          <w:lang w:val="es-ES_tradnl"/>
+        </w:rPr>
+        <w:t xml:space="preserve"> correcto</w:t>
+      </w:r>
+      <w:r>
+        <w:rPr>
+          <w:rFonts w:ascii="Arial" w:hAnsi="Arial" w:cs="Arial"/>
+          <w:sz w:val="28"/>
+          <w:szCs w:val="28"/>
+          <w:lang w:val="es-ES_tradnl"/>
+        </w:rPr>
+        <w:t xml:space="preserve"> cambio</w:t>
+      </w:r>
+      <w:r>
+        <w:rPr>
+          <w:rFonts w:ascii="Arial" w:hAnsi="Arial" w:cs="Arial"/>
+          <w:sz w:val="28"/>
+          <w:szCs w:val="28"/>
+          <w:lang w:val="es-ES_tradnl"/>
+        </w:rPr>
+        <w:t xml:space="preserve"> de rama, este comando listará</w:t>
+      </w:r>
+      <w:r>
+        <w:rPr>
+          <w:rFonts w:ascii="Arial" w:hAnsi="Arial" w:cs="Arial"/>
+          <w:sz w:val="28"/>
+          <w:szCs w:val="28"/>
+          <w:lang w:val="es-ES_tradnl"/>
+        </w:rPr>
+        <w:t xml:space="preserve"> las ramas del proyecto y mostrara en verde y con un asterisco en la rama que estamos ubicados.</w:t>
       </w:r>
       <w:r>
         <w:rPr>
@@ -1282,52 +1645,392 @@
           <w:lang w:val="es-ES_tradnl"/>
         </w:rPr>
         <w:br/>
-        <w:t xml:space="preserve">Por últimos deberemos cambiarnos a la rama master, actualizaremos </w:t>
-      </w:r>
-      <w:proofErr w:type="gramStart"/>
-      <w:r>
-        <w:rPr>
-          <w:rFonts w:ascii="Arial" w:hAnsi="Arial" w:cs="Arial"/>
-          <w:sz w:val="28"/>
-          <w:szCs w:val="28"/>
-          <w:lang w:val="es-ES_tradnl"/>
-        </w:rPr>
-        <w:t>los</w:t>
-      </w:r>
-      <w:proofErr w:type="gramEnd"/>
-      <w:r>
-        <w:rPr>
-          <w:rFonts w:ascii="Arial" w:hAnsi="Arial" w:cs="Arial"/>
-          <w:sz w:val="28"/>
-          <w:szCs w:val="28"/>
-          <w:lang w:val="es-ES_tradnl"/>
-        </w:rPr>
-        <w:t xml:space="preserve"> cambios realizados en el proyecto. Y luego si realizaremos el </w:t>
-      </w:r>
-      <w:proofErr w:type="spellStart"/>
-      <w:r>
-        <w:rPr>
-          <w:rFonts w:ascii="Arial" w:hAnsi="Arial" w:cs="Arial"/>
-          <w:sz w:val="28"/>
-          <w:szCs w:val="28"/>
-          <w:lang w:val="es-ES_tradnl"/>
-        </w:rPr>
-        <w:t>merge</w:t>
-      </w:r>
-      <w:proofErr w:type="spellEnd"/>
-      <w:r>
-        <w:rPr>
-          <w:rFonts w:ascii="Arial" w:hAnsi="Arial" w:cs="Arial"/>
-          <w:sz w:val="28"/>
-          <w:szCs w:val="28"/>
-          <w:lang w:val="es-ES_tradnl"/>
-        </w:rPr>
-        <w:t xml:space="preserve"> con la rama que trabajamos los nuevos cambios.</w:t>
-      </w:r>
-    </w:p>
-    <w:p>
-      <w:pPr>
-        <w:rPr>
+      </w:r>
+      <w:r>
+        <w:rPr>
+          <w:rFonts w:ascii="Arial" w:hAnsi="Arial" w:cs="Arial"/>
+          <w:sz w:val="28"/>
+          <w:szCs w:val="28"/>
+          <w:lang w:val="es-ES_tradnl"/>
+        </w:rPr>
+        <w:t>Las ramas son muy útiles para trabajo en equipo y simultaneo, donde cada usuario tendrá su propia rama y podrá trabajar sin riesgo de entorpecer el trabajo de sus compañeros</w:t>
+      </w:r>
+    </w:p>
+    <w:p>
+      <w:pPr>
+        <w:spacing w:line="240" w:lineRule="auto"/>
+        <w:rPr>
+          <w:rFonts w:ascii="Arial" w:hAnsi="Arial" w:cs="Arial"/>
+          <w:sz w:val="28"/>
+          <w:szCs w:val="28"/>
+          <w:lang w:val="es-ES_tradnl"/>
+        </w:rPr>
+      </w:pPr>
+    </w:p>
+    <w:p>
+      <w:pPr>
+        <w:spacing w:line="240" w:lineRule="auto"/>
+        <w:rPr>
+          <w:rFonts w:ascii="Arial" w:hAnsi="Arial" w:cs="Arial"/>
+          <w:sz w:val="28"/>
+          <w:szCs w:val="28"/>
+          <w:lang w:val="es-ES_tradnl"/>
+        </w:rPr>
+      </w:pPr>
+    </w:p>
+    <w:p>
+      <w:pPr>
+        <w:spacing w:line="240" w:lineRule="auto"/>
+        <w:rPr>
+          <w:rFonts w:ascii="Arial" w:hAnsi="Arial" w:cs="Arial"/>
+          <w:sz w:val="28"/>
+          <w:szCs w:val="28"/>
+          <w:lang w:val="es-ES_tradnl"/>
+        </w:rPr>
+      </w:pPr>
+    </w:p>
+    <w:p>
+      <w:pPr>
+        <w:spacing w:line="240" w:lineRule="auto"/>
+        <w:rPr>
+          <w:rFonts w:ascii="Arial" w:hAnsi="Arial" w:cs="Arial"/>
+          <w:sz w:val="28"/>
+          <w:szCs w:val="28"/>
+          <w:lang w:val="es-ES_tradnl"/>
+        </w:rPr>
+      </w:pPr>
+    </w:p>
+    <w:p>
+      <w:pPr>
+        <w:spacing w:line="240" w:lineRule="auto"/>
+        <w:rPr>
+          <w:rFonts w:ascii="Arial" w:hAnsi="Arial" w:cs="Arial"/>
+          <w:sz w:val="28"/>
+          <w:szCs w:val="28"/>
+          <w:lang w:val="es-ES_tradnl"/>
+        </w:rPr>
+      </w:pPr>
+    </w:p>
+    <w:p>
+      <w:pPr>
+        <w:rPr>
+          <w:rFonts w:ascii="Arial" w:hAnsi="Arial" w:cs="Arial"/>
+          <w:sz w:val="28"/>
+          <w:szCs w:val="28"/>
+          <w:lang w:val="es-ES_tradnl"/>
+        </w:rPr>
+      </w:pPr>
+      <w:proofErr w:type="spellStart"/>
+      <w:r>
+        <w:rPr>
+          <w:rFonts w:ascii="Arial" w:hAnsi="Arial" w:cs="Arial"/>
+          <w:sz w:val="28"/>
+          <w:szCs w:val="28"/>
+          <w:lang w:val="es-ES_tradnl"/>
+        </w:rPr>
+        <w:lastRenderedPageBreak/>
+        <w:t>Issues</w:t>
+      </w:r>
+      <w:proofErr w:type="spellEnd"/>
+      <w:r>
+        <w:rPr>
+          <w:rFonts w:ascii="Arial" w:hAnsi="Arial" w:cs="Arial"/>
+          <w:sz w:val="28"/>
+          <w:szCs w:val="28"/>
+          <w:lang w:val="es-ES_tradnl"/>
+        </w:rPr>
+        <w:t xml:space="preserve"> y </w:t>
+      </w:r>
+      <w:proofErr w:type="spellStart"/>
+      <w:r>
+        <w:rPr>
+          <w:rFonts w:ascii="Arial" w:hAnsi="Arial" w:cs="Arial"/>
+          <w:sz w:val="28"/>
+          <w:szCs w:val="28"/>
+          <w:lang w:val="es-ES_tradnl"/>
+        </w:rPr>
+        <w:t>milestones</w:t>
+      </w:r>
+      <w:proofErr w:type="spellEnd"/>
+    </w:p>
+    <w:p>
+      <w:pPr>
+        <w:rPr>
+          <w:rFonts w:ascii="Arial" w:hAnsi="Arial" w:cs="Arial"/>
+          <w:sz w:val="28"/>
+          <w:szCs w:val="28"/>
+          <w:lang w:val="es-ES_tradnl"/>
+        </w:rPr>
+      </w:pPr>
+      <w:r>
+        <w:rPr>
+          <w:rFonts w:ascii="Arial" w:hAnsi="Arial" w:cs="Arial"/>
+          <w:noProof/>
+          <w:sz w:val="28"/>
+          <w:szCs w:val="28"/>
+          <w:lang w:eastAsia="ja-JP"/>
+        </w:rPr>
+        <w:drawing>
+          <wp:inline distT="0" distB="0" distL="0" distR="0">
+            <wp:extent cx="5610225" cy="685800"/>
+            <wp:effectExtent l="0" t="0" r="9525" b="0"/>
+            <wp:docPr id="5" name="Imagen 5" descr="C:\Users\Abril\Desktop\FireShot Capture 067 - Issues · milagrosasi_TPE-TIO - https___github.com_milagrosasi_TPE-TIO_issues.jpg"/>
+            <wp:cNvGraphicFramePr>
+              <a:graphicFrameLocks xmlns:a="http://schemas.openxmlformats.org/drawingml/2006/main" noChangeAspect="1"/>
+            </wp:cNvGraphicFramePr>
+            <a:graphic xmlns:a="http://schemas.openxmlformats.org/drawingml/2006/main">
+              <a:graphicData uri="http://schemas.openxmlformats.org/drawingml/2006/picture">
+                <pic:pic xmlns:pic="http://schemas.openxmlformats.org/drawingml/2006/picture">
+                  <pic:nvPicPr>
+                    <pic:cNvPr id="0" name="Picture 1" descr="C:\Users\Abril\Desktop\FireShot Capture 067 - Issues · milagrosasi_TPE-TIO - https___github.com_milagrosasi_TPE-TIO_issues.jpg"/>
+                    <pic:cNvPicPr>
+                      <a:picLocks noChangeAspect="1" noChangeArrowheads="1"/>
+                    </pic:cNvPicPr>
+                  </pic:nvPicPr>
+                  <pic:blipFill>
+                    <a:blip r:embed="rId9">
+                      <a:extLst>
+                        <a:ext uri="{28A0092B-C50C-407E-A947-70E740481C1C}">
+                          <a14:useLocalDpi xmlns:a14="http://schemas.microsoft.com/office/drawing/2010/main" val="0"/>
+                        </a:ext>
+                      </a:extLst>
+                    </a:blip>
+                    <a:srcRect/>
+                    <a:stretch>
+                      <a:fillRect/>
+                    </a:stretch>
+                  </pic:blipFill>
+                  <pic:spPr bwMode="auto">
+                    <a:xfrm>
+                      <a:off x="0" y="0"/>
+                      <a:ext cx="5610225" cy="685800"/>
+                    </a:xfrm>
+                    <a:prstGeom prst="rect">
+                      <a:avLst/>
+                    </a:prstGeom>
+                    <a:noFill/>
+                    <a:ln>
+                      <a:noFill/>
+                    </a:ln>
+                  </pic:spPr>
+                </pic:pic>
+              </a:graphicData>
+            </a:graphic>
+          </wp:inline>
+        </w:drawing>
+      </w:r>
+    </w:p>
+    <w:p>
+      <w:pPr>
+        <w:rPr>
+          <w:rFonts w:ascii="Arial" w:hAnsi="Arial" w:cs="Arial"/>
+          <w:sz w:val="28"/>
+          <w:szCs w:val="28"/>
+          <w:lang w:val="es-ES_tradnl"/>
+        </w:rPr>
+      </w:pPr>
+      <w:r>
+        <w:rPr>
+          <w:rFonts w:ascii="Arial" w:hAnsi="Arial" w:cs="Arial"/>
+          <w:sz w:val="28"/>
+          <w:szCs w:val="28"/>
+          <w:lang w:val="es-ES_tradnl"/>
+        </w:rPr>
+        <w:t xml:space="preserve">Las </w:t>
+      </w:r>
+      <w:proofErr w:type="spellStart"/>
+      <w:r>
+        <w:rPr>
+          <w:rFonts w:ascii="Arial" w:hAnsi="Arial" w:cs="Arial"/>
+          <w:sz w:val="28"/>
+          <w:szCs w:val="28"/>
+          <w:lang w:val="es-ES_tradnl"/>
+        </w:rPr>
+        <w:t>issues</w:t>
+      </w:r>
+      <w:proofErr w:type="spellEnd"/>
+      <w:r>
+        <w:rPr>
+          <w:rFonts w:ascii="Arial" w:hAnsi="Arial" w:cs="Arial"/>
+          <w:sz w:val="28"/>
+          <w:szCs w:val="28"/>
+          <w:lang w:val="es-ES_tradnl"/>
+        </w:rPr>
+        <w:t xml:space="preserve"> son “publicaciones” que se hacen dentro del repositorio para mostrar problemas o solicitar que los miembros del equipo ayuden con a resolverlas. Estas se crean dentro de la web y quedan abiertas hasta que se encuentra una solución, luego la </w:t>
+      </w:r>
+      <w:proofErr w:type="spellStart"/>
+      <w:r>
+        <w:rPr>
+          <w:rFonts w:ascii="Arial" w:hAnsi="Arial" w:cs="Arial"/>
+          <w:sz w:val="28"/>
+          <w:szCs w:val="28"/>
+          <w:lang w:val="es-ES_tradnl"/>
+        </w:rPr>
+        <w:t>issue</w:t>
+      </w:r>
+      <w:proofErr w:type="spellEnd"/>
+      <w:r>
+        <w:rPr>
+          <w:rFonts w:ascii="Arial" w:hAnsi="Arial" w:cs="Arial"/>
+          <w:sz w:val="28"/>
+          <w:szCs w:val="28"/>
+          <w:lang w:val="es-ES_tradnl"/>
+        </w:rPr>
+        <w:t xml:space="preserve"> se puede cerrar.</w:t>
+      </w:r>
+    </w:p>
+    <w:p>
+      <w:pPr>
+        <w:rPr>
+          <w:rFonts w:ascii="Arial" w:hAnsi="Arial" w:cs="Arial"/>
+          <w:sz w:val="28"/>
+          <w:szCs w:val="28"/>
+          <w:lang w:val="es-ES_tradnl"/>
+        </w:rPr>
+      </w:pPr>
+      <w:r>
+        <w:rPr>
+          <w:rFonts w:ascii="Arial" w:hAnsi="Arial" w:cs="Arial"/>
+          <w:sz w:val="28"/>
+          <w:szCs w:val="28"/>
+          <w:lang w:val="es-ES_tradnl"/>
+        </w:rPr>
+        <w:t xml:space="preserve">Las </w:t>
+      </w:r>
+      <w:proofErr w:type="spellStart"/>
+      <w:r>
+        <w:rPr>
+          <w:rFonts w:ascii="Arial" w:hAnsi="Arial" w:cs="Arial"/>
+          <w:sz w:val="28"/>
+          <w:szCs w:val="28"/>
+          <w:lang w:val="es-ES_tradnl"/>
+        </w:rPr>
+        <w:t>Milestone</w:t>
+      </w:r>
+      <w:proofErr w:type="spellEnd"/>
+      <w:r>
+        <w:rPr>
+          <w:rFonts w:ascii="Arial" w:hAnsi="Arial" w:cs="Arial"/>
+          <w:sz w:val="28"/>
+          <w:szCs w:val="28"/>
+          <w:lang w:val="es-ES_tradnl"/>
+        </w:rPr>
+        <w:t xml:space="preserve"> son “cajas” contenedoras de </w:t>
+      </w:r>
+      <w:proofErr w:type="spellStart"/>
+      <w:r>
+        <w:rPr>
+          <w:rFonts w:ascii="Arial" w:hAnsi="Arial" w:cs="Arial"/>
+          <w:sz w:val="28"/>
+          <w:szCs w:val="28"/>
+          <w:lang w:val="es-ES_tradnl"/>
+        </w:rPr>
+        <w:t>issues</w:t>
+      </w:r>
+      <w:proofErr w:type="spellEnd"/>
+      <w:r>
+        <w:rPr>
+          <w:rFonts w:ascii="Arial" w:hAnsi="Arial" w:cs="Arial"/>
+          <w:sz w:val="28"/>
+          <w:szCs w:val="28"/>
+          <w:lang w:val="es-ES_tradnl"/>
+        </w:rPr>
+        <w:t xml:space="preserve"> donde se pueden poner las </w:t>
+      </w:r>
+      <w:proofErr w:type="spellStart"/>
+      <w:r>
+        <w:rPr>
+          <w:rFonts w:ascii="Arial" w:hAnsi="Arial" w:cs="Arial"/>
+          <w:sz w:val="28"/>
+          <w:szCs w:val="28"/>
+          <w:lang w:val="es-ES_tradnl"/>
+        </w:rPr>
+        <w:t>issue</w:t>
+      </w:r>
+      <w:proofErr w:type="spellEnd"/>
+      <w:r>
+        <w:rPr>
+          <w:rFonts w:ascii="Arial" w:hAnsi="Arial" w:cs="Arial"/>
+          <w:sz w:val="28"/>
+          <w:szCs w:val="28"/>
+          <w:lang w:val="es-ES_tradnl"/>
+        </w:rPr>
+        <w:t xml:space="preserve"> que estén relacionadas al mismo tema</w:t>
+      </w:r>
+    </w:p>
+    <w:p>
+      <w:pPr>
+        <w:rPr>
+          <w:rFonts w:ascii="Arial" w:hAnsi="Arial" w:cs="Arial"/>
+          <w:sz w:val="28"/>
+          <w:szCs w:val="28"/>
+          <w:lang w:val="es-ES_tradnl"/>
+        </w:rPr>
+      </w:pPr>
+      <w:r>
+        <w:rPr>
+          <w:rFonts w:ascii="Arial" w:hAnsi="Arial" w:cs="Arial"/>
+          <w:noProof/>
+          <w:sz w:val="28"/>
+          <w:szCs w:val="28"/>
+          <w:lang w:eastAsia="ja-JP"/>
+        </w:rPr>
+        <w:drawing>
+          <wp:inline distT="0" distB="0" distL="0" distR="0">
+            <wp:extent cx="5610225" cy="2981325"/>
+            <wp:effectExtent l="0" t="0" r="9525" b="9525"/>
+            <wp:docPr id="6" name="Imagen 6" descr="C:\Users\Abril\Downloads\FireShot\FireShot Capture 068 - Actualizar informe · Issue_ - https___github.com_milagrosasi_TPE-TIO_issues_6.jpg"/>
+            <wp:cNvGraphicFramePr>
+              <a:graphicFrameLocks xmlns:a="http://schemas.openxmlformats.org/drawingml/2006/main" noChangeAspect="1"/>
+            </wp:cNvGraphicFramePr>
+            <a:graphic xmlns:a="http://schemas.openxmlformats.org/drawingml/2006/main">
+              <a:graphicData uri="http://schemas.openxmlformats.org/drawingml/2006/picture">
+                <pic:pic xmlns:pic="http://schemas.openxmlformats.org/drawingml/2006/picture">
+                  <pic:nvPicPr>
+                    <pic:cNvPr id="0" name="Picture 2" descr="C:\Users\Abril\Downloads\FireShot\FireShot Capture 068 - Actualizar informe · Issue_ - https___github.com_milagrosasi_TPE-TIO_issues_6.jpg"/>
+                    <pic:cNvPicPr>
+                      <a:picLocks noChangeAspect="1" noChangeArrowheads="1"/>
+                    </pic:cNvPicPr>
+                  </pic:nvPicPr>
+                  <pic:blipFill>
+                    <a:blip r:embed="rId10">
+                      <a:extLst>
+                        <a:ext uri="{28A0092B-C50C-407E-A947-70E740481C1C}">
+                          <a14:useLocalDpi xmlns:a14="http://schemas.microsoft.com/office/drawing/2010/main" val="0"/>
+                        </a:ext>
+                      </a:extLst>
+                    </a:blip>
+                    <a:srcRect/>
+                    <a:stretch>
+                      <a:fillRect/>
+                    </a:stretch>
+                  </pic:blipFill>
+                  <pic:spPr bwMode="auto">
+                    <a:xfrm>
+                      <a:off x="0" y="0"/>
+                      <a:ext cx="5610225" cy="2981325"/>
+                    </a:xfrm>
+                    <a:prstGeom prst="rect">
+                      <a:avLst/>
+                    </a:prstGeom>
+                    <a:noFill/>
+                    <a:ln>
+                      <a:noFill/>
+                    </a:ln>
+                  </pic:spPr>
+                </pic:pic>
+              </a:graphicData>
+            </a:graphic>
+          </wp:inline>
+        </w:drawing>
+      </w:r>
+    </w:p>
+    <w:p>
+      <w:pPr>
+        <w:rPr>
+          <w:rFonts w:ascii="Arial" w:hAnsi="Arial" w:cs="Arial"/>
+          <w:sz w:val="28"/>
+          <w:szCs w:val="28"/>
           <w:lang w:val="es-ES_tradnl"/>
         </w:rPr>
       </w:pPr>

</xml_diff>

<commit_message>
actualizacion de informe 2
</commit_message>
<xml_diff>
--- a/documentacion/TPE-TIO.docx
+++ b/documentacion/TPE-TIO.docx
@@ -115,7 +115,7 @@
           <w:lang w:val="es-MX" w:eastAsia="es-MX"/>
         </w:rPr>
         <w:drawing>
-          <wp:inline distT="0" distB="0" distL="0" distR="0" wp14:anchorId="618F040A" wp14:editId="469ADFFB">
+          <wp:inline distT="0" distB="0" distL="0" distR="0" wp14:anchorId="40E2398D" wp14:editId="41C6AF63">
             <wp:extent cx="5257800" cy="4445474"/>
             <wp:effectExtent l="0" t="0" r="0" b="0"/>
             <wp:docPr id="1" name="Imagen 1"/>
@@ -211,7 +211,25 @@
           <w:lang w:val="es-ES_tradnl"/>
         </w:rPr>
         <w:br/>
-        <w:t xml:space="preserve">3º En nuestro escritorio creamos la Carpeta GIT, abrimos </w:t>
+        <w:t xml:space="preserve">3º En nuestro </w:t>
+      </w:r>
+      <w:r>
+        <w:rPr>
+          <w:rFonts w:ascii="Arial" w:hAnsi="Arial" w:cs="Arial"/>
+          <w:sz w:val="28"/>
+          <w:szCs w:val="28"/>
+          <w:lang w:val="es-ES_tradnl"/>
+        </w:rPr>
+        <w:t>directorio (donde queramos clonar el repositorio)</w:t>
+      </w:r>
+      <w:r>
+        <w:rPr>
+          <w:rFonts w:ascii="Arial" w:hAnsi="Arial" w:cs="Arial"/>
+          <w:sz w:val="28"/>
+          <w:szCs w:val="28"/>
+          <w:lang w:val="es-ES_tradnl"/>
+        </w:rPr>
+        <w:t xml:space="preserve"> creamos la Carpeta GIT, abrimos </w:t>
       </w:r>
       <w:proofErr w:type="spellStart"/>
       <w:r>
@@ -251,7 +269,45 @@
           <w:szCs w:val="28"/>
           <w:lang w:val="es-ES_tradnl"/>
         </w:rPr>
-        <w:t xml:space="preserve"> desde la misma.</w:t>
+        <w:t xml:space="preserve"> </w:t>
+      </w:r>
+      <w:r>
+        <w:rPr>
+          <w:rFonts w:ascii="Arial" w:hAnsi="Arial" w:cs="Arial"/>
+          <w:sz w:val="28"/>
+          <w:szCs w:val="28"/>
+          <w:lang w:val="es-ES_tradnl"/>
+        </w:rPr>
+        <w:t xml:space="preserve">o cualquier consola, puede ser por ejemplo </w:t>
+      </w:r>
+      <w:proofErr w:type="spellStart"/>
+      <w:r>
+        <w:rPr>
+          <w:rFonts w:ascii="Arial" w:hAnsi="Arial" w:cs="Arial"/>
+          <w:sz w:val="28"/>
+          <w:szCs w:val="28"/>
+          <w:lang w:val="es-ES_tradnl"/>
+        </w:rPr>
+        <w:t>powershell</w:t>
+      </w:r>
+      <w:proofErr w:type="spellEnd"/>
+      <w:r>
+        <w:rPr>
+          <w:rFonts w:ascii="Arial" w:hAnsi="Arial" w:cs="Arial"/>
+          <w:sz w:val="28"/>
+          <w:szCs w:val="28"/>
+          <w:lang w:val="es-ES_tradnl"/>
+        </w:rPr>
+        <w:t xml:space="preserve"> en Windows 10</w:t>
+      </w:r>
+      <w:r>
+        <w:rPr>
+          <w:rFonts w:ascii="Arial" w:hAnsi="Arial" w:cs="Arial"/>
+          <w:sz w:val="28"/>
+          <w:szCs w:val="28"/>
+          <w:lang w:val="es-ES_tradnl"/>
+        </w:rPr>
+        <w:t>.</w:t>
       </w:r>
       <w:r>
         <w:rPr>
@@ -267,6 +323,7 @@
       <w:r>
         <w:rPr>
           <w:rFonts w:ascii="Arial" w:hAnsi="Arial" w:cs="Arial"/>
+          <w:color w:val="FF0000"/>
           <w:sz w:val="28"/>
           <w:szCs w:val="28"/>
           <w:lang w:val="es-ES_tradnl"/>
@@ -277,6 +334,38 @@
       <w:r>
         <w:rPr>
           <w:rFonts w:ascii="Arial" w:hAnsi="Arial" w:cs="Arial"/>
+          <w:color w:val="FF0000"/>
+          <w:sz w:val="28"/>
+          <w:szCs w:val="28"/>
+          <w:lang w:val="es-ES_tradnl"/>
+        </w:rPr>
+        <w:t xml:space="preserve"> clone *</w:t>
+      </w:r>
+      <w:proofErr w:type="spellStart"/>
+      <w:r>
+        <w:rPr>
+          <w:rFonts w:ascii="Arial" w:hAnsi="Arial" w:cs="Arial"/>
+          <w:color w:val="FF0000"/>
+          <w:sz w:val="28"/>
+          <w:szCs w:val="28"/>
+          <w:lang w:val="es-ES_tradnl"/>
+        </w:rPr>
+        <w:t>url</w:t>
+      </w:r>
+      <w:proofErr w:type="spellEnd"/>
+      <w:r>
+        <w:rPr>
+          <w:rFonts w:ascii="Arial" w:hAnsi="Arial" w:cs="Arial"/>
+          <w:color w:val="FF0000"/>
+          <w:sz w:val="28"/>
+          <w:szCs w:val="28"/>
+          <w:lang w:val="es-ES_tradnl"/>
+        </w:rPr>
+        <w:t xml:space="preserve"> del repositorio*</w:t>
+      </w:r>
+      <w:r>
+        <w:rPr>
+          <w:rFonts w:ascii="Arial" w:hAnsi="Arial" w:cs="Arial"/>
           <w:sz w:val="28"/>
           <w:szCs w:val="28"/>
           <w:lang w:val="es-ES_tradnl"/>
@@ -290,16 +379,46 @@
           <w:szCs w:val="28"/>
           <w:lang w:val="es-ES_tradnl"/>
         </w:rPr>
-        <w:t>clone</w:t>
-      </w:r>
-      <w:r>
-        <w:rPr>
-          <w:rFonts w:ascii="Arial" w:hAnsi="Arial" w:cs="Arial"/>
-          <w:sz w:val="28"/>
-          <w:szCs w:val="28"/>
-          <w:lang w:val="es-ES_tradnl"/>
-        </w:rPr>
-        <w:t xml:space="preserve"> &lt;nombre del archivo&gt;: clonamos el repositorio dentro de dicha carpeta, para poder comenzar a trabajar en la misma.</w:t>
+        <w:t>clonamos el repositorio dentro de dicha carpeta, para poder comenzar a trabajar en la misma.</w:t>
+      </w:r>
+      <w:r>
+        <w:rPr>
+          <w:rFonts w:ascii="Arial" w:hAnsi="Arial" w:cs="Arial"/>
+          <w:sz w:val="28"/>
+          <w:szCs w:val="28"/>
+          <w:lang w:val="es-ES_tradnl"/>
+        </w:rPr>
+        <w:t xml:space="preserve"> Este comando además de cumplir la función de “copiarnos” </w:t>
+      </w:r>
+      <w:r>
+        <w:rPr>
+          <w:rFonts w:ascii="Arial" w:hAnsi="Arial" w:cs="Arial"/>
+          <w:sz w:val="28"/>
+          <w:szCs w:val="28"/>
+          <w:lang w:val="es-ES_tradnl"/>
+        </w:rPr>
+        <w:lastRenderedPageBreak/>
+        <w:t xml:space="preserve">el repositorio en </w:t>
+      </w:r>
+      <w:proofErr w:type="gramStart"/>
+      <w:r>
+        <w:rPr>
+          <w:rFonts w:ascii="Arial" w:hAnsi="Arial" w:cs="Arial"/>
+          <w:sz w:val="28"/>
+          <w:szCs w:val="28"/>
+          <w:lang w:val="es-ES_tradnl"/>
+        </w:rPr>
+        <w:t>nuestra pc</w:t>
+      </w:r>
+      <w:proofErr w:type="gramEnd"/>
+      <w:r>
+        <w:rPr>
+          <w:rFonts w:ascii="Arial" w:hAnsi="Arial" w:cs="Arial"/>
+          <w:sz w:val="28"/>
+          <w:szCs w:val="28"/>
+          <w:lang w:val="es-ES_tradnl"/>
+        </w:rPr>
+        <w:t xml:space="preserve"> también copia las ramas que estén creadas para poder trabajar en ellas en caso de que sea necesario</w:t>
       </w:r>
     </w:p>
     <w:p>
@@ -321,9 +440,8 @@
           <w:szCs w:val="28"/>
           <w:lang w:val="es-MX" w:eastAsia="es-MX"/>
         </w:rPr>
-        <w:lastRenderedPageBreak/>
         <w:drawing>
-          <wp:inline distT="0" distB="0" distL="0" distR="0" wp14:anchorId="3E8F6CB0" wp14:editId="1F4960E0">
+          <wp:inline distT="0" distB="0" distL="0" distR="0" wp14:anchorId="7E4348A5" wp14:editId="7646E06B">
             <wp:extent cx="5543550" cy="4886325"/>
             <wp:effectExtent l="0" t="0" r="0" b="9525"/>
             <wp:docPr id="2" name="Imagen 2"/>
@@ -455,6 +573,7 @@
       <w:r>
         <w:rPr>
           <w:rFonts w:ascii="Arial" w:hAnsi="Arial" w:cs="Arial"/>
+          <w:color w:val="FF0000"/>
           <w:sz w:val="28"/>
           <w:szCs w:val="28"/>
           <w:lang w:val="es-ES_tradnl"/>
@@ -465,11 +584,21 @@
       <w:r>
         <w:rPr>
           <w:rFonts w:ascii="Arial" w:hAnsi="Arial" w:cs="Arial"/>
-          <w:sz w:val="28"/>
-          <w:szCs w:val="28"/>
-          <w:lang w:val="es-ES_tradnl"/>
-        </w:rPr>
-        <w:t xml:space="preserve"> status: el cual nos indica en rojo las carpetas modificadas.</w:t>
+          <w:color w:val="FF0000"/>
+          <w:sz w:val="28"/>
+          <w:szCs w:val="28"/>
+          <w:lang w:val="es-ES_tradnl"/>
+        </w:rPr>
+        <w:t xml:space="preserve"> status</w:t>
+      </w:r>
+      <w:r>
+        <w:rPr>
+          <w:rFonts w:ascii="Arial" w:hAnsi="Arial" w:cs="Arial"/>
+          <w:sz w:val="28"/>
+          <w:szCs w:val="28"/>
+          <w:lang w:val="es-ES_tradnl"/>
+        </w:rPr>
+        <w:t>: el cual nos indica en rojo las carpetas modificadas.</w:t>
       </w:r>
       <w:r>
         <w:rPr>
@@ -485,6 +614,7 @@
       <w:r>
         <w:rPr>
           <w:rFonts w:ascii="Arial" w:hAnsi="Arial" w:cs="Arial"/>
+          <w:color w:val="FF0000"/>
           <w:sz w:val="28"/>
           <w:szCs w:val="28"/>
           <w:lang w:val="es-ES_tradnl"/>
@@ -495,6 +625,7 @@
       <w:r>
         <w:rPr>
           <w:rFonts w:ascii="Arial" w:hAnsi="Arial" w:cs="Arial"/>
+          <w:color w:val="FF0000"/>
           <w:sz w:val="28"/>
           <w:szCs w:val="28"/>
           <w:lang w:val="es-ES_tradnl"/>
@@ -505,6 +636,7 @@
       <w:r>
         <w:rPr>
           <w:rFonts w:ascii="Arial" w:hAnsi="Arial" w:cs="Arial"/>
+          <w:color w:val="FF0000"/>
           <w:sz w:val="28"/>
           <w:szCs w:val="28"/>
           <w:lang w:val="es-ES_tradnl"/>
@@ -515,11 +647,21 @@
       <w:r>
         <w:rPr>
           <w:rFonts w:ascii="Arial" w:hAnsi="Arial" w:cs="Arial"/>
-          <w:sz w:val="28"/>
-          <w:szCs w:val="28"/>
-          <w:lang w:val="es-ES_tradnl"/>
-        </w:rPr>
-        <w:t xml:space="preserve"> . : agregamos los archivos.</w:t>
+          <w:color w:val="FF0000"/>
+          <w:sz w:val="28"/>
+          <w:szCs w:val="28"/>
+          <w:lang w:val="es-ES_tradnl"/>
+        </w:rPr>
+        <w:t xml:space="preserve"> </w:t>
+      </w:r>
+      <w:r>
+        <w:rPr>
+          <w:rFonts w:ascii="Arial" w:hAnsi="Arial" w:cs="Arial"/>
+          <w:sz w:val="28"/>
+          <w:szCs w:val="28"/>
+          <w:lang w:val="es-ES_tradnl"/>
+        </w:rPr>
+        <w:t>. : agregamos los archivos.</w:t>
       </w:r>
       <w:r>
         <w:rPr>
@@ -535,6 +677,7 @@
       <w:r>
         <w:rPr>
           <w:rFonts w:ascii="Arial" w:hAnsi="Arial" w:cs="Arial"/>
+          <w:color w:val="FF0000"/>
           <w:sz w:val="28"/>
           <w:szCs w:val="28"/>
           <w:lang w:val="es-ES_tradnl"/>
@@ -545,6 +688,7 @@
       <w:r>
         <w:rPr>
           <w:rFonts w:ascii="Arial" w:hAnsi="Arial" w:cs="Arial"/>
+          <w:color w:val="FF0000"/>
           <w:sz w:val="28"/>
           <w:szCs w:val="28"/>
           <w:lang w:val="es-ES_tradnl"/>
@@ -555,6 +699,7 @@
       <w:r>
         <w:rPr>
           <w:rFonts w:ascii="Arial" w:hAnsi="Arial" w:cs="Arial"/>
+          <w:color w:val="FF0000"/>
           <w:sz w:val="28"/>
           <w:szCs w:val="28"/>
           <w:lang w:val="es-ES_tradnl"/>
@@ -565,11 +710,41 @@
       <w:r>
         <w:rPr>
           <w:rFonts w:ascii="Arial" w:hAnsi="Arial" w:cs="Arial"/>
-          <w:sz w:val="28"/>
-          <w:szCs w:val="28"/>
-          <w:lang w:val="es-ES_tradnl"/>
-        </w:rPr>
-        <w:t xml:space="preserve">  -m “creación de repositorio + clone” confirmamos los cambios con el detalle entre comillas.</w:t>
+          <w:color w:val="FF0000"/>
+          <w:sz w:val="28"/>
+          <w:szCs w:val="28"/>
+          <w:lang w:val="es-ES_tradnl"/>
+        </w:rPr>
+        <w:t xml:space="preserve">  -m “</w:t>
+      </w:r>
+      <w:r>
+        <w:rPr>
+          <w:rFonts w:ascii="Arial" w:hAnsi="Arial" w:cs="Arial"/>
+          <w:color w:val="FF0000"/>
+          <w:sz w:val="28"/>
+          <w:szCs w:val="28"/>
+          <w:lang w:val="es-ES_tradnl"/>
+        </w:rPr>
+        <w:t>mensaje</w:t>
+      </w:r>
+      <w:r>
+        <w:rPr>
+          <w:rFonts w:ascii="Arial" w:hAnsi="Arial" w:cs="Arial"/>
+          <w:color w:val="FF0000"/>
+          <w:sz w:val="28"/>
+          <w:szCs w:val="28"/>
+          <w:lang w:val="es-ES_tradnl"/>
+        </w:rPr>
+        <w:t xml:space="preserve">” </w:t>
+      </w:r>
+      <w:r>
+        <w:rPr>
+          <w:rFonts w:ascii="Arial" w:hAnsi="Arial" w:cs="Arial"/>
+          <w:sz w:val="28"/>
+          <w:szCs w:val="28"/>
+          <w:lang w:val="es-ES_tradnl"/>
+        </w:rPr>
+        <w:t>confirmamos los cambios con el detalle entre comillas.</w:t>
       </w:r>
       <w:r>
         <w:rPr>
@@ -585,6 +760,7 @@
       <w:r>
         <w:rPr>
           <w:rFonts w:ascii="Arial" w:hAnsi="Arial" w:cs="Arial"/>
+          <w:color w:val="FF0000"/>
           <w:sz w:val="28"/>
           <w:szCs w:val="28"/>
           <w:lang w:val="es-ES_tradnl"/>
@@ -595,6 +771,7 @@
       <w:r>
         <w:rPr>
           <w:rFonts w:ascii="Arial" w:hAnsi="Arial" w:cs="Arial"/>
+          <w:color w:val="FF0000"/>
           <w:sz w:val="28"/>
           <w:szCs w:val="28"/>
           <w:lang w:val="es-ES_tradnl"/>
@@ -605,6 +782,7 @@
       <w:r>
         <w:rPr>
           <w:rFonts w:ascii="Arial" w:hAnsi="Arial" w:cs="Arial"/>
+          <w:color w:val="FF0000"/>
           <w:sz w:val="28"/>
           <w:szCs w:val="28"/>
           <w:lang w:val="es-ES_tradnl"/>
@@ -615,6 +793,7 @@
       <w:r>
         <w:rPr>
           <w:rFonts w:ascii="Arial" w:hAnsi="Arial" w:cs="Arial"/>
+          <w:color w:val="FF0000"/>
           <w:sz w:val="28"/>
           <w:szCs w:val="28"/>
           <w:lang w:val="es-ES_tradnl"/>
@@ -625,6 +804,7 @@
       <w:r>
         <w:rPr>
           <w:rFonts w:ascii="Arial" w:hAnsi="Arial" w:cs="Arial"/>
+          <w:color w:val="FF0000"/>
           <w:sz w:val="28"/>
           <w:szCs w:val="28"/>
           <w:lang w:val="es-ES_tradnl"/>
@@ -635,11 +815,21 @@
       <w:r>
         <w:rPr>
           <w:rFonts w:ascii="Arial" w:hAnsi="Arial" w:cs="Arial"/>
-          <w:sz w:val="28"/>
-          <w:szCs w:val="28"/>
-          <w:lang w:val="es-ES_tradnl"/>
-        </w:rPr>
-        <w:t xml:space="preserve"> master: subimos los cambios realizados a nuestro repositorio remoto.</w:t>
+          <w:color w:val="FF0000"/>
+          <w:sz w:val="28"/>
+          <w:szCs w:val="28"/>
+          <w:lang w:val="es-ES_tradnl"/>
+        </w:rPr>
+        <w:t xml:space="preserve"> *nombre de rama*</w:t>
+      </w:r>
+      <w:r>
+        <w:rPr>
+          <w:rFonts w:ascii="Arial" w:hAnsi="Arial" w:cs="Arial"/>
+          <w:sz w:val="28"/>
+          <w:szCs w:val="28"/>
+          <w:lang w:val="es-ES_tradnl"/>
+        </w:rPr>
+        <w:t xml:space="preserve"> (en este caso es master): subimos los cambios realizados a nuestro repositorio remoto.</w:t>
       </w:r>
     </w:p>
     <w:p>
@@ -693,9 +883,8 @@
           <w:szCs w:val="28"/>
           <w:lang w:val="es-MX" w:eastAsia="es-MX"/>
         </w:rPr>
-        <w:lastRenderedPageBreak/>
         <w:drawing>
-          <wp:inline distT="0" distB="0" distL="0" distR="0" wp14:anchorId="5D16290C" wp14:editId="363189A0">
+          <wp:inline distT="0" distB="0" distL="0" distR="0" wp14:anchorId="181C5A17" wp14:editId="12B8E984">
             <wp:extent cx="5610225" cy="3524250"/>
             <wp:effectExtent l="0" t="0" r="9525" b="0"/>
             <wp:docPr id="3" name="Imagen 3"/>
@@ -767,6 +956,7 @@
       <w:r>
         <w:rPr>
           <w:rFonts w:ascii="Arial" w:hAnsi="Arial" w:cs="Arial"/>
+          <w:color w:val="FF0000"/>
           <w:sz w:val="28"/>
           <w:szCs w:val="28"/>
           <w:lang w:val="es-ES_tradnl"/>
@@ -777,6 +967,7 @@
       <w:r>
         <w:rPr>
           <w:rFonts w:ascii="Arial" w:hAnsi="Arial" w:cs="Arial"/>
+          <w:color w:val="FF0000"/>
           <w:sz w:val="28"/>
           <w:szCs w:val="28"/>
           <w:lang w:val="es-ES_tradnl"/>
@@ -1001,9 +1192,8 @@
           <w:szCs w:val="28"/>
           <w:lang w:val="es-MX" w:eastAsia="es-MX"/>
         </w:rPr>
-        <w:lastRenderedPageBreak/>
         <w:drawing>
-          <wp:inline distT="0" distB="0" distL="0" distR="0" wp14:anchorId="257997EB" wp14:editId="44C5CF37">
+          <wp:inline distT="0" distB="0" distL="0" distR="0" wp14:anchorId="5AE33987" wp14:editId="5A22E24F">
             <wp:extent cx="5610225" cy="2581275"/>
             <wp:effectExtent l="0" t="0" r="9525" b="9525"/>
             <wp:docPr id="4" name="Imagen 4"/>
@@ -1057,6 +1247,7 @@
         <w:spacing w:line="240" w:lineRule="auto"/>
         <w:rPr>
           <w:rFonts w:ascii="Arial" w:hAnsi="Arial" w:cs="Arial"/>
+          <w:color w:val="FF0000"/>
           <w:sz w:val="28"/>
           <w:szCs w:val="28"/>
           <w:lang w:val="es-ES_tradnl"/>
@@ -1075,6 +1266,7 @@
       <w:r>
         <w:rPr>
           <w:rFonts w:ascii="Arial" w:hAnsi="Arial" w:cs="Arial"/>
+          <w:color w:val="FF0000"/>
           <w:sz w:val="28"/>
           <w:szCs w:val="28"/>
           <w:lang w:val="es-ES_tradnl"/>
@@ -1085,6 +1277,7 @@
       <w:r>
         <w:rPr>
           <w:rFonts w:ascii="Arial" w:hAnsi="Arial" w:cs="Arial"/>
+          <w:color w:val="FF0000"/>
           <w:sz w:val="28"/>
           <w:szCs w:val="28"/>
           <w:lang w:val="es-ES_tradnl"/>
@@ -1095,6 +1288,198 @@
       <w:r>
         <w:rPr>
           <w:rFonts w:ascii="Arial" w:hAnsi="Arial" w:cs="Arial"/>
+          <w:color w:val="FF0000"/>
+          <w:sz w:val="28"/>
+          <w:szCs w:val="28"/>
+          <w:lang w:val="es-ES_tradnl"/>
+        </w:rPr>
+        <w:t>checkout</w:t>
+      </w:r>
+      <w:proofErr w:type="spellEnd"/>
+      <w:r>
+        <w:rPr>
+          <w:rFonts w:ascii="Arial" w:hAnsi="Arial" w:cs="Arial"/>
+          <w:color w:val="FF0000"/>
+          <w:sz w:val="28"/>
+          <w:szCs w:val="28"/>
+          <w:lang w:val="es-ES_tradnl"/>
+        </w:rPr>
+        <w:t xml:space="preserve"> -b “</w:t>
+      </w:r>
+      <w:proofErr w:type="spellStart"/>
+      <w:r>
+        <w:rPr>
+          <w:rFonts w:ascii="Arial" w:hAnsi="Arial" w:cs="Arial"/>
+          <w:color w:val="FF0000"/>
+          <w:sz w:val="28"/>
+          <w:szCs w:val="28"/>
+          <w:lang w:val="es-ES_tradnl"/>
+        </w:rPr>
+        <w:t>nombre_rama</w:t>
+      </w:r>
+      <w:proofErr w:type="spellEnd"/>
+      <w:r>
+        <w:rPr>
+          <w:rFonts w:ascii="Arial" w:hAnsi="Arial" w:cs="Arial"/>
+          <w:color w:val="FF0000"/>
+          <w:sz w:val="28"/>
+          <w:szCs w:val="28"/>
+          <w:lang w:val="es-ES_tradnl"/>
+        </w:rPr>
+        <w:t>”</w:t>
+      </w:r>
+      <w:r>
+        <w:rPr>
+          <w:rFonts w:ascii="Arial" w:hAnsi="Arial" w:cs="Arial"/>
+          <w:color w:val="FF0000"/>
+          <w:sz w:val="28"/>
+          <w:szCs w:val="28"/>
+          <w:lang w:val="es-ES_tradnl"/>
+        </w:rPr>
+        <w:t xml:space="preserve"> </w:t>
+      </w:r>
+      <w:r>
+        <w:rPr>
+          <w:rFonts w:ascii="Arial" w:hAnsi="Arial" w:cs="Arial"/>
+          <w:sz w:val="28"/>
+          <w:szCs w:val="28"/>
+          <w:lang w:val="es-ES_tradnl"/>
+        </w:rPr>
+        <w:t>creará una nueva rama y nos posicionará directamente en ella para poder trabajar en párelo a master, para dejar esta última rama como versión estable en el proyecto.</w:t>
+      </w:r>
+      <w:r>
+        <w:rPr>
+          <w:rFonts w:ascii="Arial" w:hAnsi="Arial" w:cs="Arial"/>
+          <w:sz w:val="28"/>
+          <w:szCs w:val="28"/>
+          <w:lang w:val="es-ES_tradnl"/>
+        </w:rPr>
+        <w:br/>
+        <w:t xml:space="preserve">Para poder cambiar de rama utilizaremos el comando </w:t>
+      </w:r>
+      <w:proofErr w:type="spellStart"/>
+      <w:r>
+        <w:rPr>
+          <w:rFonts w:ascii="Arial" w:hAnsi="Arial" w:cs="Arial"/>
+          <w:color w:val="FF0000"/>
+          <w:sz w:val="28"/>
+          <w:szCs w:val="28"/>
+          <w:lang w:val="es-ES_tradnl"/>
+        </w:rPr>
+        <w:t>git</w:t>
+      </w:r>
+      <w:proofErr w:type="spellEnd"/>
+      <w:r>
+        <w:rPr>
+          <w:rFonts w:ascii="Arial" w:hAnsi="Arial" w:cs="Arial"/>
+          <w:color w:val="FF0000"/>
+          <w:sz w:val="28"/>
+          <w:szCs w:val="28"/>
+          <w:lang w:val="es-ES_tradnl"/>
+        </w:rPr>
+        <w:t xml:space="preserve"> </w:t>
+      </w:r>
+      <w:proofErr w:type="spellStart"/>
+      <w:r>
+        <w:rPr>
+          <w:rFonts w:ascii="Arial" w:hAnsi="Arial" w:cs="Arial"/>
+          <w:color w:val="FF0000"/>
+          <w:sz w:val="28"/>
+          <w:szCs w:val="28"/>
+          <w:lang w:val="es-ES_tradnl"/>
+        </w:rPr>
+        <w:t>checkout</w:t>
+      </w:r>
+      <w:proofErr w:type="spellEnd"/>
+      <w:r>
+        <w:rPr>
+          <w:rFonts w:ascii="Arial" w:hAnsi="Arial" w:cs="Arial"/>
+          <w:color w:val="FF0000"/>
+          <w:sz w:val="28"/>
+          <w:szCs w:val="28"/>
+          <w:lang w:val="es-ES_tradnl"/>
+        </w:rPr>
+        <w:t xml:space="preserve">  “</w:t>
+      </w:r>
+      <w:proofErr w:type="spellStart"/>
+      <w:r>
+        <w:rPr>
+          <w:rFonts w:ascii="Arial" w:hAnsi="Arial" w:cs="Arial"/>
+          <w:color w:val="FF0000"/>
+          <w:sz w:val="28"/>
+          <w:szCs w:val="28"/>
+          <w:lang w:val="es-ES_tradnl"/>
+        </w:rPr>
+        <w:t>nombre_rama</w:t>
+      </w:r>
+      <w:proofErr w:type="spellEnd"/>
+      <w:r>
+        <w:rPr>
+          <w:rFonts w:ascii="Arial" w:hAnsi="Arial" w:cs="Arial"/>
+          <w:color w:val="FF0000"/>
+          <w:sz w:val="28"/>
+          <w:szCs w:val="28"/>
+          <w:lang w:val="es-ES_tradnl"/>
+        </w:rPr>
+        <w:t>”</w:t>
+      </w:r>
+      <w:r>
+        <w:rPr>
+          <w:rFonts w:ascii="Arial" w:hAnsi="Arial" w:cs="Arial"/>
+          <w:color w:val="FF0000"/>
+          <w:sz w:val="28"/>
+          <w:szCs w:val="28"/>
+          <w:lang w:val="es-ES_tradnl"/>
+        </w:rPr>
+        <w:t xml:space="preserve">. </w:t>
+      </w:r>
+    </w:p>
+    <w:p>
+      <w:pPr>
+        <w:spacing w:line="240" w:lineRule="auto"/>
+        <w:rPr>
+          <w:rFonts w:ascii="Arial" w:hAnsi="Arial" w:cs="Arial"/>
+          <w:sz w:val="28"/>
+          <w:szCs w:val="28"/>
+          <w:lang w:val="es-ES_tradnl"/>
+        </w:rPr>
+      </w:pPr>
+      <w:r>
+        <w:rPr>
+          <w:rFonts w:ascii="Arial" w:hAnsi="Arial" w:cs="Arial"/>
+          <w:sz w:val="28"/>
+          <w:szCs w:val="28"/>
+          <w:lang w:val="es-ES_tradnl"/>
+        </w:rPr>
+        <w:t xml:space="preserve">Luego se puede utilizar el comando </w:t>
+      </w:r>
+      <w:proofErr w:type="spellStart"/>
+      <w:r>
+        <w:rPr>
+          <w:rFonts w:ascii="Arial" w:hAnsi="Arial" w:cs="Arial"/>
+          <w:color w:val="FF0000"/>
+          <w:sz w:val="28"/>
+          <w:szCs w:val="28"/>
+          <w:lang w:val="es-ES_tradnl"/>
+        </w:rPr>
+        <w:t>git</w:t>
+      </w:r>
+      <w:proofErr w:type="spellEnd"/>
+      <w:r>
+        <w:rPr>
+          <w:rFonts w:ascii="Arial" w:hAnsi="Arial" w:cs="Arial"/>
+          <w:color w:val="FF0000"/>
+          <w:sz w:val="28"/>
+          <w:szCs w:val="28"/>
+          <w:lang w:val="es-ES_tradnl"/>
+        </w:rPr>
+        <w:t xml:space="preserve"> </w:t>
+      </w:r>
+      <w:proofErr w:type="spellStart"/>
+      <w:r>
+        <w:rPr>
+          <w:rFonts w:ascii="Arial" w:hAnsi="Arial" w:cs="Arial"/>
+          <w:color w:val="FF0000"/>
           <w:sz w:val="28"/>
           <w:szCs w:val="28"/>
           <w:lang w:val="es-ES_tradnl"/>
@@ -1109,137 +1494,7 @@
           <w:szCs w:val="28"/>
           <w:lang w:val="es-ES_tradnl"/>
         </w:rPr>
-        <w:t xml:space="preserve"> &lt;</w:t>
-      </w:r>
-      <w:proofErr w:type="spellStart"/>
-      <w:r>
-        <w:rPr>
-          <w:rFonts w:ascii="Arial" w:hAnsi="Arial" w:cs="Arial"/>
-          <w:sz w:val="28"/>
-          <w:szCs w:val="28"/>
-          <w:lang w:val="es-ES_tradnl"/>
-        </w:rPr>
-        <w:t>nombre_rama</w:t>
-      </w:r>
-      <w:proofErr w:type="spellEnd"/>
-      <w:r>
-        <w:rPr>
-          <w:rFonts w:ascii="Arial" w:hAnsi="Arial" w:cs="Arial"/>
-          <w:sz w:val="28"/>
-          <w:szCs w:val="28"/>
-          <w:lang w:val="es-ES_tradnl"/>
-        </w:rPr>
-        <w:t>&gt; creara una nueva rama, para poder trabajar en párelo a master, para dejar esta última rama como versión estable en el proyecto.</w:t>
-      </w:r>
-      <w:r>
-        <w:rPr>
-          <w:rFonts w:ascii="Arial" w:hAnsi="Arial" w:cs="Arial"/>
-          <w:sz w:val="28"/>
-          <w:szCs w:val="28"/>
-          <w:lang w:val="es-ES_tradnl"/>
-        </w:rPr>
-        <w:br/>
-        <w:t xml:space="preserve">Para poder pasar  de rama master a la nueva rama creada utilizaremos el comando </w:t>
-      </w:r>
-      <w:proofErr w:type="spellStart"/>
-      <w:r>
-        <w:rPr>
-          <w:rFonts w:ascii="Arial" w:hAnsi="Arial" w:cs="Arial"/>
-          <w:sz w:val="28"/>
-          <w:szCs w:val="28"/>
-          <w:lang w:val="es-ES_tradnl"/>
-        </w:rPr>
-        <w:t>git</w:t>
-      </w:r>
-      <w:proofErr w:type="spellEnd"/>
-      <w:r>
-        <w:rPr>
-          <w:rFonts w:ascii="Arial" w:hAnsi="Arial" w:cs="Arial"/>
-          <w:sz w:val="28"/>
-          <w:szCs w:val="28"/>
-          <w:lang w:val="es-ES_tradnl"/>
-        </w:rPr>
-        <w:t xml:space="preserve"> </w:t>
-      </w:r>
-      <w:proofErr w:type="spellStart"/>
-      <w:r>
-        <w:rPr>
-          <w:rFonts w:ascii="Arial" w:hAnsi="Arial" w:cs="Arial"/>
-          <w:sz w:val="28"/>
-          <w:szCs w:val="28"/>
-          <w:lang w:val="es-ES_tradnl"/>
-        </w:rPr>
-        <w:t>checkout</w:t>
-      </w:r>
-      <w:proofErr w:type="spellEnd"/>
-      <w:r>
-        <w:rPr>
-          <w:rFonts w:ascii="Arial" w:hAnsi="Arial" w:cs="Arial"/>
-          <w:sz w:val="28"/>
-          <w:szCs w:val="28"/>
-          <w:lang w:val="es-ES_tradnl"/>
-        </w:rPr>
-        <w:t xml:space="preserve">  &lt;</w:t>
-      </w:r>
-      <w:proofErr w:type="spellStart"/>
-      <w:r>
-        <w:rPr>
-          <w:rFonts w:ascii="Arial" w:hAnsi="Arial" w:cs="Arial"/>
-          <w:sz w:val="28"/>
-          <w:szCs w:val="28"/>
-          <w:lang w:val="es-ES_tradnl"/>
-        </w:rPr>
-        <w:t>nombre_rama</w:t>
-      </w:r>
-      <w:proofErr w:type="spellEnd"/>
-      <w:r>
-        <w:rPr>
-          <w:rFonts w:ascii="Arial" w:hAnsi="Arial" w:cs="Arial"/>
-          <w:sz w:val="28"/>
-          <w:szCs w:val="28"/>
-          <w:lang w:val="es-ES_tradnl"/>
-        </w:rPr>
-        <w:t xml:space="preserve">&gt;. Luego utilizaremos </w:t>
-      </w:r>
-      <w:proofErr w:type="spellStart"/>
-      <w:r>
-        <w:rPr>
-          <w:rFonts w:ascii="Arial" w:hAnsi="Arial" w:cs="Arial"/>
-          <w:sz w:val="28"/>
-          <w:szCs w:val="28"/>
-          <w:lang w:val="es-ES_tradnl"/>
-        </w:rPr>
-        <w:t>git</w:t>
-      </w:r>
-      <w:proofErr w:type="spellEnd"/>
-      <w:r>
-        <w:rPr>
-          <w:rFonts w:ascii="Arial" w:hAnsi="Arial" w:cs="Arial"/>
-          <w:sz w:val="28"/>
-          <w:szCs w:val="28"/>
-          <w:lang w:val="es-ES_tradnl"/>
-        </w:rPr>
-        <w:t xml:space="preserve"> </w:t>
-      </w:r>
-      <w:proofErr w:type="spellStart"/>
-      <w:r>
-        <w:rPr>
-          <w:rFonts w:ascii="Arial" w:hAnsi="Arial" w:cs="Arial"/>
-          <w:sz w:val="28"/>
-          <w:szCs w:val="28"/>
-          <w:lang w:val="es-ES_tradnl"/>
-        </w:rPr>
-        <w:t>branch</w:t>
-      </w:r>
-      <w:proofErr w:type="spellEnd"/>
-      <w:r>
-        <w:rPr>
-          <w:rFonts w:ascii="Arial" w:hAnsi="Arial" w:cs="Arial"/>
-          <w:sz w:val="28"/>
-          <w:szCs w:val="28"/>
-          <w:lang w:val="es-ES_tradnl"/>
-        </w:rPr>
-        <w:t xml:space="preserve"> para confirmar el cambio, este comando listara las ramas del proyecto y mostrara en verde y con un asterisco en la rama que estamos ubicados.</w:t>
+        <w:t xml:space="preserve"> para verificar el correcto cambio de rama, este comando listará las ramas del proyecto y mostrara en verde y con un asterisco en la rama que estamos ubicados.</w:t>
       </w:r>
       <w:r>
         <w:rPr>
@@ -1259,127 +1514,74 @@
           <w:lang w:val="es-ES_tradnl"/>
         </w:rPr>
         <w:br/>
-        <w:t xml:space="preserve">Por últimos deberemos cambiarnos a la rama master, actualizaremos los cambios realizados en el proyecto. Y luego si realizaremos el </w:t>
-      </w:r>
-      <w:proofErr w:type="spellStart"/>
-      <w:r>
-        <w:rPr>
-          <w:rFonts w:ascii="Arial" w:hAnsi="Arial" w:cs="Arial"/>
-          <w:sz w:val="28"/>
-          <w:szCs w:val="28"/>
-          <w:lang w:val="es-ES_tradnl"/>
-        </w:rPr>
-        <w:t>merge</w:t>
-      </w:r>
-      <w:proofErr w:type="spellEnd"/>
-      <w:r>
-        <w:rPr>
-          <w:rFonts w:ascii="Arial" w:hAnsi="Arial" w:cs="Arial"/>
-          <w:sz w:val="28"/>
-          <w:szCs w:val="28"/>
-          <w:lang w:val="es-ES_tradnl"/>
-        </w:rPr>
-        <w:t xml:space="preserve"> con la rama que trabajamos los nuevos cambios.</w:t>
-      </w:r>
-    </w:p>
-    <w:p>
-      <w:pPr>
-        <w:spacing w:line="240" w:lineRule="auto"/>
-        <w:rPr>
-          <w:rFonts w:ascii="Arial" w:hAnsi="Arial" w:cs="Arial"/>
-          <w:sz w:val="28"/>
-          <w:szCs w:val="28"/>
-          <w:lang w:val="es-ES_tradnl"/>
-        </w:rPr>
-      </w:pPr>
-    </w:p>
-    <w:p>
-      <w:pPr>
-        <w:spacing w:line="240" w:lineRule="auto"/>
-        <w:rPr>
-          <w:rFonts w:ascii="Arial" w:hAnsi="Arial" w:cs="Arial"/>
-          <w:sz w:val="28"/>
-          <w:szCs w:val="28"/>
-          <w:lang w:val="es-ES_tradnl"/>
-        </w:rPr>
-      </w:pPr>
-    </w:p>
-    <w:p>
-      <w:pPr>
-        <w:spacing w:line="240" w:lineRule="auto"/>
-        <w:rPr>
-          <w:rFonts w:ascii="Arial" w:hAnsi="Arial" w:cs="Arial"/>
-          <w:sz w:val="28"/>
-          <w:szCs w:val="28"/>
-          <w:lang w:val="es-ES_tradnl"/>
-        </w:rPr>
-      </w:pPr>
-    </w:p>
-    <w:p>
-      <w:pPr>
-        <w:spacing w:line="240" w:lineRule="auto"/>
-        <w:rPr>
-          <w:rFonts w:ascii="Arial" w:hAnsi="Arial" w:cs="Arial"/>
-          <w:sz w:val="28"/>
-          <w:szCs w:val="28"/>
-          <w:lang w:val="es-ES_tradnl"/>
-        </w:rPr>
-      </w:pPr>
-    </w:p>
-    <w:p>
-      <w:pPr>
-        <w:spacing w:line="240" w:lineRule="auto"/>
-        <w:rPr>
-          <w:rFonts w:ascii="Arial" w:hAnsi="Arial" w:cs="Arial"/>
-          <w:sz w:val="28"/>
-          <w:szCs w:val="28"/>
-          <w:lang w:val="es-ES_tradnl"/>
-        </w:rPr>
-      </w:pPr>
-    </w:p>
-    <w:p>
-      <w:pPr>
-        <w:spacing w:line="240" w:lineRule="auto"/>
-        <w:rPr>
-          <w:rFonts w:ascii="Arial" w:hAnsi="Arial" w:cs="Arial"/>
-          <w:sz w:val="28"/>
-          <w:szCs w:val="28"/>
-          <w:lang w:val="es-ES_tradnl"/>
-        </w:rPr>
-      </w:pPr>
-    </w:p>
-    <w:p>
-      <w:pPr>
-        <w:spacing w:line="240" w:lineRule="auto"/>
-        <w:rPr>
-          <w:rFonts w:ascii="Arial" w:hAnsi="Arial" w:cs="Arial"/>
-          <w:sz w:val="28"/>
-          <w:szCs w:val="28"/>
-          <w:lang w:val="es-ES_tradnl"/>
-        </w:rPr>
-      </w:pPr>
-    </w:p>
-    <w:p>
-      <w:pPr>
-        <w:spacing w:line="240" w:lineRule="auto"/>
-        <w:rPr>
-          <w:rFonts w:ascii="Arial" w:hAnsi="Arial" w:cs="Arial"/>
-          <w:sz w:val="28"/>
-          <w:szCs w:val="28"/>
-          <w:lang w:val="es-ES_tradnl"/>
-        </w:rPr>
-      </w:pPr>
-    </w:p>
-    <w:p>
-      <w:pPr>
-        <w:spacing w:line="240" w:lineRule="auto"/>
-        <w:rPr>
-          <w:rFonts w:ascii="Arial" w:hAnsi="Arial" w:cs="Arial"/>
-          <w:sz w:val="28"/>
-          <w:szCs w:val="28"/>
-          <w:lang w:val="es-ES_tradnl"/>
-        </w:rPr>
-      </w:pPr>
+        <w:t>Las ramas son muy útiles para trabajo en equipo y simultaneo, donde cada usuario tendrá su propia rama y podrá trabajar sin riesgo de entorpecer el trabajo de sus compañeros</w:t>
+      </w:r>
+    </w:p>
+    <w:p>
+      <w:pPr>
+        <w:spacing w:line="240" w:lineRule="auto"/>
+        <w:rPr>
+          <w:rFonts w:ascii="Arial" w:hAnsi="Arial" w:cs="Arial"/>
+          <w:sz w:val="28"/>
+          <w:szCs w:val="28"/>
+          <w:lang w:val="es-ES_tradnl"/>
+        </w:rPr>
+      </w:pPr>
+    </w:p>
+    <w:p>
+      <w:pPr>
+        <w:spacing w:line="240" w:lineRule="auto"/>
+        <w:rPr>
+          <w:rFonts w:ascii="Arial" w:hAnsi="Arial" w:cs="Arial"/>
+          <w:sz w:val="28"/>
+          <w:szCs w:val="28"/>
+          <w:lang w:val="es-ES_tradnl"/>
+        </w:rPr>
+      </w:pPr>
+    </w:p>
+    <w:p>
+      <w:pPr>
+        <w:spacing w:line="240" w:lineRule="auto"/>
+        <w:rPr>
+          <w:rFonts w:ascii="Arial" w:hAnsi="Arial" w:cs="Arial"/>
+          <w:sz w:val="28"/>
+          <w:szCs w:val="28"/>
+          <w:lang w:val="es-ES_tradnl"/>
+        </w:rPr>
+      </w:pPr>
+    </w:p>
+    <w:p>
+      <w:pPr>
+        <w:spacing w:line="240" w:lineRule="auto"/>
+        <w:rPr>
+          <w:rFonts w:ascii="Arial" w:hAnsi="Arial" w:cs="Arial"/>
+          <w:sz w:val="28"/>
+          <w:szCs w:val="28"/>
+          <w:lang w:val="es-ES_tradnl"/>
+        </w:rPr>
+      </w:pPr>
+    </w:p>
+    <w:p>
+      <w:pPr>
+        <w:spacing w:line="240" w:lineRule="auto"/>
+        <w:rPr>
+          <w:rFonts w:ascii="Arial" w:hAnsi="Arial" w:cs="Arial"/>
+          <w:sz w:val="28"/>
+          <w:szCs w:val="28"/>
+          <w:lang w:val="es-ES_tradnl"/>
+        </w:rPr>
+      </w:pPr>
+    </w:p>
+    <w:p>
+      <w:pPr>
+        <w:rPr>
+          <w:rFonts w:ascii="Arial" w:hAnsi="Arial" w:cs="Arial"/>
+          <w:sz w:val="28"/>
+          <w:szCs w:val="28"/>
+          <w:lang w:val="es-ES_tradnl"/>
+        </w:rPr>
+      </w:pPr>
+      <w:proofErr w:type="spellStart"/>
       <w:r>
         <w:rPr>
           <w:rFonts w:ascii="Arial" w:hAnsi="Arial" w:cs="Arial"/>
@@ -1388,6 +1590,419 @@
           <w:lang w:val="es-ES_tradnl"/>
         </w:rPr>
         <w:lastRenderedPageBreak/>
+        <w:t>Issues</w:t>
+      </w:r>
+      <w:proofErr w:type="spellEnd"/>
+      <w:r>
+        <w:rPr>
+          <w:rFonts w:ascii="Arial" w:hAnsi="Arial" w:cs="Arial"/>
+          <w:sz w:val="28"/>
+          <w:szCs w:val="28"/>
+          <w:lang w:val="es-ES_tradnl"/>
+        </w:rPr>
+        <w:t xml:space="preserve"> y </w:t>
+      </w:r>
+      <w:proofErr w:type="spellStart"/>
+      <w:r>
+        <w:rPr>
+          <w:rFonts w:ascii="Arial" w:hAnsi="Arial" w:cs="Arial"/>
+          <w:sz w:val="28"/>
+          <w:szCs w:val="28"/>
+          <w:lang w:val="es-ES_tradnl"/>
+        </w:rPr>
+        <w:t>milestones</w:t>
+      </w:r>
+      <w:proofErr w:type="spellEnd"/>
+    </w:p>
+    <w:p>
+      <w:pPr>
+        <w:rPr>
+          <w:rFonts w:ascii="Arial" w:hAnsi="Arial" w:cs="Arial"/>
+          <w:sz w:val="28"/>
+          <w:szCs w:val="28"/>
+          <w:lang w:val="es-ES_tradnl"/>
+        </w:rPr>
+      </w:pPr>
+      <w:r>
+        <w:rPr>
+          <w:rFonts w:ascii="Arial" w:hAnsi="Arial" w:cs="Arial"/>
+          <w:noProof/>
+          <w:sz w:val="28"/>
+          <w:szCs w:val="28"/>
+          <w:lang w:val="es-MX" w:eastAsia="es-MX"/>
+        </w:rPr>
+        <w:drawing>
+          <wp:inline distT="0" distB="0" distL="0" distR="0" wp14:anchorId="0750CA9E" wp14:editId="4179C1AD">
+            <wp:extent cx="5610225" cy="685800"/>
+            <wp:effectExtent l="0" t="0" r="9525" b="0"/>
+            <wp:docPr id="7" name="Imagen 7" descr="C:\Users\Abril\Desktop\FireShot Capture 067 - Issues · milagrosasi_TPE-TIO - https___github.com_milagrosasi_TPE-TIO_issues.jpg"/>
+            <wp:cNvGraphicFramePr>
+              <a:graphicFrameLocks xmlns:a="http://schemas.openxmlformats.org/drawingml/2006/main" noChangeAspect="1"/>
+            </wp:cNvGraphicFramePr>
+            <a:graphic xmlns:a="http://schemas.openxmlformats.org/drawingml/2006/main">
+              <a:graphicData uri="http://schemas.openxmlformats.org/drawingml/2006/picture">
+                <pic:pic xmlns:pic="http://schemas.openxmlformats.org/drawingml/2006/picture">
+                  <pic:nvPicPr>
+                    <pic:cNvPr id="0" name="Picture 1" descr="C:\Users\Abril\Desktop\FireShot Capture 067 - Issues · milagrosasi_TPE-TIO - https___github.com_milagrosasi_TPE-TIO_issues.jpg"/>
+                    <pic:cNvPicPr>
+                      <a:picLocks noChangeAspect="1" noChangeArrowheads="1"/>
+                    </pic:cNvPicPr>
+                  </pic:nvPicPr>
+                  <pic:blipFill>
+                    <a:blip r:embed="rId8">
+                      <a:extLst>
+                        <a:ext uri="{28A0092B-C50C-407E-A947-70E740481C1C}">
+                          <a14:useLocalDpi xmlns:a14="http://schemas.microsoft.com/office/drawing/2010/main" val="0"/>
+                        </a:ext>
+                      </a:extLst>
+                    </a:blip>
+                    <a:srcRect/>
+                    <a:stretch>
+                      <a:fillRect/>
+                    </a:stretch>
+                  </pic:blipFill>
+                  <pic:spPr bwMode="auto">
+                    <a:xfrm>
+                      <a:off x="0" y="0"/>
+                      <a:ext cx="5610225" cy="685800"/>
+                    </a:xfrm>
+                    <a:prstGeom prst="rect">
+                      <a:avLst/>
+                    </a:prstGeom>
+                    <a:noFill/>
+                    <a:ln>
+                      <a:noFill/>
+                    </a:ln>
+                  </pic:spPr>
+                </pic:pic>
+              </a:graphicData>
+            </a:graphic>
+          </wp:inline>
+        </w:drawing>
+      </w:r>
+    </w:p>
+    <w:p>
+      <w:pPr>
+        <w:rPr>
+          <w:rFonts w:ascii="Arial" w:hAnsi="Arial" w:cs="Arial"/>
+          <w:sz w:val="28"/>
+          <w:szCs w:val="28"/>
+          <w:lang w:val="es-ES_tradnl"/>
+        </w:rPr>
+      </w:pPr>
+      <w:r>
+        <w:rPr>
+          <w:rFonts w:ascii="Arial" w:hAnsi="Arial" w:cs="Arial"/>
+          <w:sz w:val="28"/>
+          <w:szCs w:val="28"/>
+          <w:lang w:val="es-ES_tradnl"/>
+        </w:rPr>
+        <w:t xml:space="preserve">Las </w:t>
+      </w:r>
+      <w:proofErr w:type="spellStart"/>
+      <w:r>
+        <w:rPr>
+          <w:rFonts w:ascii="Arial" w:hAnsi="Arial" w:cs="Arial"/>
+          <w:sz w:val="28"/>
+          <w:szCs w:val="28"/>
+          <w:lang w:val="es-ES_tradnl"/>
+        </w:rPr>
+        <w:t>issues</w:t>
+      </w:r>
+      <w:proofErr w:type="spellEnd"/>
+      <w:r>
+        <w:rPr>
+          <w:rFonts w:ascii="Arial" w:hAnsi="Arial" w:cs="Arial"/>
+          <w:sz w:val="28"/>
+          <w:szCs w:val="28"/>
+          <w:lang w:val="es-ES_tradnl"/>
+        </w:rPr>
+        <w:t xml:space="preserve"> son “publicaciones” que se hacen dentro del repositorio para mostrar problemas o solicitar que los miembros del equipo ayuden con a resolverlas. Estas se crean dentro de la web y quedan abiertas hasta que se encuentra una solución, luego la </w:t>
+      </w:r>
+      <w:proofErr w:type="spellStart"/>
+      <w:r>
+        <w:rPr>
+          <w:rFonts w:ascii="Arial" w:hAnsi="Arial" w:cs="Arial"/>
+          <w:sz w:val="28"/>
+          <w:szCs w:val="28"/>
+          <w:lang w:val="es-ES_tradnl"/>
+        </w:rPr>
+        <w:t>issue</w:t>
+      </w:r>
+      <w:proofErr w:type="spellEnd"/>
+      <w:r>
+        <w:rPr>
+          <w:rFonts w:ascii="Arial" w:hAnsi="Arial" w:cs="Arial"/>
+          <w:sz w:val="28"/>
+          <w:szCs w:val="28"/>
+          <w:lang w:val="es-ES_tradnl"/>
+        </w:rPr>
+        <w:t xml:space="preserve"> se puede cerrar.</w:t>
+      </w:r>
+    </w:p>
+    <w:p>
+      <w:pPr>
+        <w:rPr>
+          <w:rFonts w:ascii="Arial" w:hAnsi="Arial" w:cs="Arial"/>
+          <w:sz w:val="28"/>
+          <w:szCs w:val="28"/>
+          <w:lang w:val="es-ES_tradnl"/>
+        </w:rPr>
+      </w:pPr>
+      <w:r>
+        <w:rPr>
+          <w:rFonts w:ascii="Arial" w:hAnsi="Arial" w:cs="Arial"/>
+          <w:sz w:val="28"/>
+          <w:szCs w:val="28"/>
+          <w:lang w:val="es-ES_tradnl"/>
+        </w:rPr>
+        <w:t xml:space="preserve">Las </w:t>
+      </w:r>
+      <w:proofErr w:type="spellStart"/>
+      <w:r>
+        <w:rPr>
+          <w:rFonts w:ascii="Arial" w:hAnsi="Arial" w:cs="Arial"/>
+          <w:sz w:val="28"/>
+          <w:szCs w:val="28"/>
+          <w:lang w:val="es-ES_tradnl"/>
+        </w:rPr>
+        <w:t>Milestone</w:t>
+      </w:r>
+      <w:proofErr w:type="spellEnd"/>
+      <w:r>
+        <w:rPr>
+          <w:rFonts w:ascii="Arial" w:hAnsi="Arial" w:cs="Arial"/>
+          <w:sz w:val="28"/>
+          <w:szCs w:val="28"/>
+          <w:lang w:val="es-ES_tradnl"/>
+        </w:rPr>
+        <w:t xml:space="preserve"> son “cajas” contenedoras de </w:t>
+      </w:r>
+      <w:proofErr w:type="spellStart"/>
+      <w:r>
+        <w:rPr>
+          <w:rFonts w:ascii="Arial" w:hAnsi="Arial" w:cs="Arial"/>
+          <w:sz w:val="28"/>
+          <w:szCs w:val="28"/>
+          <w:lang w:val="es-ES_tradnl"/>
+        </w:rPr>
+        <w:t>issues</w:t>
+      </w:r>
+      <w:proofErr w:type="spellEnd"/>
+      <w:r>
+        <w:rPr>
+          <w:rFonts w:ascii="Arial" w:hAnsi="Arial" w:cs="Arial"/>
+          <w:sz w:val="28"/>
+          <w:szCs w:val="28"/>
+          <w:lang w:val="es-ES_tradnl"/>
+        </w:rPr>
+        <w:t xml:space="preserve"> donde se pueden poner las </w:t>
+      </w:r>
+      <w:proofErr w:type="spellStart"/>
+      <w:r>
+        <w:rPr>
+          <w:rFonts w:ascii="Arial" w:hAnsi="Arial" w:cs="Arial"/>
+          <w:sz w:val="28"/>
+          <w:szCs w:val="28"/>
+          <w:lang w:val="es-ES_tradnl"/>
+        </w:rPr>
+        <w:t>issue</w:t>
+      </w:r>
+      <w:proofErr w:type="spellEnd"/>
+      <w:r>
+        <w:rPr>
+          <w:rFonts w:ascii="Arial" w:hAnsi="Arial" w:cs="Arial"/>
+          <w:sz w:val="28"/>
+          <w:szCs w:val="28"/>
+          <w:lang w:val="es-ES_tradnl"/>
+        </w:rPr>
+        <w:t xml:space="preserve"> que estén relacionadas al mismo tema</w:t>
+      </w:r>
+    </w:p>
+    <w:p>
+      <w:pPr>
+        <w:rPr>
+          <w:rFonts w:ascii="Arial" w:hAnsi="Arial" w:cs="Arial"/>
+          <w:sz w:val="28"/>
+          <w:szCs w:val="28"/>
+          <w:lang w:val="es-ES_tradnl"/>
+        </w:rPr>
+      </w:pPr>
+      <w:r>
+        <w:rPr>
+          <w:rFonts w:ascii="Arial" w:hAnsi="Arial" w:cs="Arial"/>
+          <w:noProof/>
+          <w:sz w:val="28"/>
+          <w:szCs w:val="28"/>
+          <w:lang w:val="es-MX" w:eastAsia="es-MX"/>
+        </w:rPr>
+        <w:drawing>
+          <wp:inline distT="0" distB="0" distL="0" distR="0" wp14:anchorId="7707DF1D" wp14:editId="04075081">
+            <wp:extent cx="5610225" cy="2981325"/>
+            <wp:effectExtent l="0" t="0" r="9525" b="9525"/>
+            <wp:docPr id="8" name="Imagen 8" descr="C:\Users\Abril\Downloads\FireShot\FireShot Capture 068 - Actualizar informe · Issue_ - https___github.com_milagrosasi_TPE-TIO_issues_6.jpg"/>
+            <wp:cNvGraphicFramePr>
+              <a:graphicFrameLocks xmlns:a="http://schemas.openxmlformats.org/drawingml/2006/main" noChangeAspect="1"/>
+            </wp:cNvGraphicFramePr>
+            <a:graphic xmlns:a="http://schemas.openxmlformats.org/drawingml/2006/main">
+              <a:graphicData uri="http://schemas.openxmlformats.org/drawingml/2006/picture">
+                <pic:pic xmlns:pic="http://schemas.openxmlformats.org/drawingml/2006/picture">
+                  <pic:nvPicPr>
+                    <pic:cNvPr id="0" name="Picture 2" descr="C:\Users\Abril\Downloads\FireShot\FireShot Capture 068 - Actualizar informe · Issue_ - https___github.com_milagrosasi_TPE-TIO_issues_6.jpg"/>
+                    <pic:cNvPicPr>
+                      <a:picLocks noChangeAspect="1" noChangeArrowheads="1"/>
+                    </pic:cNvPicPr>
+                  </pic:nvPicPr>
+                  <pic:blipFill>
+                    <a:blip r:embed="rId9">
+                      <a:extLst>
+                        <a:ext uri="{28A0092B-C50C-407E-A947-70E740481C1C}">
+                          <a14:useLocalDpi xmlns:a14="http://schemas.microsoft.com/office/drawing/2010/main" val="0"/>
+                        </a:ext>
+                      </a:extLst>
+                    </a:blip>
+                    <a:srcRect/>
+                    <a:stretch>
+                      <a:fillRect/>
+                    </a:stretch>
+                  </pic:blipFill>
+                  <pic:spPr bwMode="auto">
+                    <a:xfrm>
+                      <a:off x="0" y="0"/>
+                      <a:ext cx="5610225" cy="2981325"/>
+                    </a:xfrm>
+                    <a:prstGeom prst="rect">
+                      <a:avLst/>
+                    </a:prstGeom>
+                    <a:noFill/>
+                    <a:ln>
+                      <a:noFill/>
+                    </a:ln>
+                  </pic:spPr>
+                </pic:pic>
+              </a:graphicData>
+            </a:graphic>
+          </wp:inline>
+        </w:drawing>
+      </w:r>
+    </w:p>
+    <w:p>
+      <w:pPr>
+        <w:rPr>
+          <w:rFonts w:ascii="Arial" w:hAnsi="Arial" w:cs="Arial"/>
+          <w:sz w:val="28"/>
+          <w:szCs w:val="28"/>
+          <w:lang w:val="es-ES_tradnl"/>
+        </w:rPr>
+      </w:pPr>
+    </w:p>
+    <w:p>
+      <w:pPr>
+        <w:spacing w:line="240" w:lineRule="auto"/>
+        <w:rPr>
+          <w:rFonts w:ascii="Arial" w:hAnsi="Arial" w:cs="Arial"/>
+          <w:sz w:val="28"/>
+          <w:szCs w:val="28"/>
+          <w:lang w:val="es-ES_tradnl"/>
+        </w:rPr>
+      </w:pPr>
+      <w:bookmarkStart w:id="0" w:name="_GoBack"/>
+      <w:bookmarkEnd w:id="0"/>
+    </w:p>
+    <w:p>
+      <w:pPr>
+        <w:spacing w:line="240" w:lineRule="auto"/>
+        <w:rPr>
+          <w:rFonts w:ascii="Arial" w:hAnsi="Arial" w:cs="Arial"/>
+          <w:sz w:val="28"/>
+          <w:szCs w:val="28"/>
+          <w:lang w:val="es-ES_tradnl"/>
+        </w:rPr>
+      </w:pPr>
+    </w:p>
+    <w:p>
+      <w:pPr>
+        <w:spacing w:line="240" w:lineRule="auto"/>
+        <w:rPr>
+          <w:rFonts w:ascii="Arial" w:hAnsi="Arial" w:cs="Arial"/>
+          <w:sz w:val="28"/>
+          <w:szCs w:val="28"/>
+          <w:lang w:val="es-ES_tradnl"/>
+        </w:rPr>
+      </w:pPr>
+    </w:p>
+    <w:p>
+      <w:pPr>
+        <w:spacing w:line="240" w:lineRule="auto"/>
+        <w:rPr>
+          <w:rFonts w:ascii="Arial" w:hAnsi="Arial" w:cs="Arial"/>
+          <w:sz w:val="28"/>
+          <w:szCs w:val="28"/>
+          <w:lang w:val="es-ES_tradnl"/>
+        </w:rPr>
+      </w:pPr>
+    </w:p>
+    <w:p>
+      <w:pPr>
+        <w:spacing w:line="240" w:lineRule="auto"/>
+        <w:rPr>
+          <w:rFonts w:ascii="Arial" w:hAnsi="Arial" w:cs="Arial"/>
+          <w:sz w:val="28"/>
+          <w:szCs w:val="28"/>
+          <w:lang w:val="es-ES_tradnl"/>
+        </w:rPr>
+      </w:pPr>
+    </w:p>
+    <w:p>
+      <w:pPr>
+        <w:spacing w:line="240" w:lineRule="auto"/>
+        <w:rPr>
+          <w:rFonts w:ascii="Arial" w:hAnsi="Arial" w:cs="Arial"/>
+          <w:sz w:val="28"/>
+          <w:szCs w:val="28"/>
+          <w:lang w:val="es-ES_tradnl"/>
+        </w:rPr>
+      </w:pPr>
+    </w:p>
+    <w:p>
+      <w:pPr>
+        <w:spacing w:line="240" w:lineRule="auto"/>
+        <w:rPr>
+          <w:rFonts w:ascii="Arial" w:hAnsi="Arial" w:cs="Arial"/>
+          <w:sz w:val="28"/>
+          <w:szCs w:val="28"/>
+          <w:lang w:val="es-ES_tradnl"/>
+        </w:rPr>
+      </w:pPr>
+    </w:p>
+    <w:p>
+      <w:pPr>
+        <w:spacing w:line="240" w:lineRule="auto"/>
+        <w:rPr>
+          <w:rFonts w:ascii="Arial" w:hAnsi="Arial" w:cs="Arial"/>
+          <w:sz w:val="28"/>
+          <w:szCs w:val="28"/>
+          <w:lang w:val="es-ES_tradnl"/>
+        </w:rPr>
+      </w:pPr>
+    </w:p>
+    <w:p>
+      <w:pPr>
+        <w:spacing w:line="240" w:lineRule="auto"/>
+        <w:rPr>
+          <w:rFonts w:ascii="Arial" w:hAnsi="Arial" w:cs="Arial"/>
+          <w:sz w:val="28"/>
+          <w:szCs w:val="28"/>
+          <w:lang w:val="es-ES_tradnl"/>
+        </w:rPr>
+      </w:pPr>
+      <w:r>
+        <w:rPr>
+          <w:rFonts w:ascii="Arial" w:hAnsi="Arial" w:cs="Arial"/>
+          <w:sz w:val="28"/>
+          <w:szCs w:val="28"/>
+          <w:lang w:val="es-ES_tradnl"/>
+        </w:rPr>
         <w:t xml:space="preserve">Para hacer el </w:t>
       </w:r>
       <w:proofErr w:type="spellStart"/>
@@ -1580,7 +2195,7 @@
                     </pic:cNvPicPr>
                   </pic:nvPicPr>
                   <pic:blipFill>
-                    <a:blip r:embed="rId8">
+                    <a:blip r:embed="rId10">
                       <a:extLst>
                         <a:ext uri="{28A0092B-C50C-407E-A947-70E740481C1C}">
                           <a14:useLocalDpi xmlns:a14="http://schemas.microsoft.com/office/drawing/2010/main" val="0"/>
@@ -1649,7 +2264,7 @@
                     </pic:cNvPicPr>
                   </pic:nvPicPr>
                   <pic:blipFill>
-                    <a:blip r:embed="rId9">
+                    <a:blip r:embed="rId11">
                       <a:extLst>
                         <a:ext uri="{28A0092B-C50C-407E-A947-70E740481C1C}">
                           <a14:useLocalDpi xmlns:a14="http://schemas.microsoft.com/office/drawing/2010/main" val="0"/>
@@ -1686,8 +2301,6 @@
         </w:rPr>
         <w:t xml:space="preserve"> </w:t>
       </w:r>
-      <w:bookmarkStart w:id="0" w:name="_GoBack"/>
-      <w:bookmarkEnd w:id="0"/>
     </w:p>
     <w:sectPr>
       <w:pgSz w:w="12240" w:h="15840"/>

</xml_diff>

<commit_message>
Actualizacion del informe del tp
</commit_message>
<xml_diff>
--- a/documentacion/TPE-TIO.docx
+++ b/documentacion/TPE-TIO.docx
@@ -17,6 +17,7 @@
           <w:r>
             <w:rPr>
               <w:noProof/>
+              <w:lang w:val="es-MX" w:eastAsia="es-MX"/>
             </w:rPr>
             <mc:AlternateContent>
               <mc:Choice Requires="wps">
@@ -188,16 +189,7 @@
                                     <w:szCs w:val="36"/>
                                     <w:lang w:val="es-ES_tradnl"/>
                                   </w:rPr>
-                                  <w:t>Florencia</w:t>
-                                </w:r>
-                                <w:r>
-                                  <w:rPr>
-                                    <w:b/>
-                                    <w:sz w:val="36"/>
-                                    <w:szCs w:val="36"/>
-                                    <w:lang w:val="es-ES_tradnl"/>
-                                  </w:rPr>
-                                  <w:t xml:space="preserve"> </w:t>
+                                  <w:t xml:space="preserve">Florencia </w:t>
                                 </w:r>
                               </w:p>
                               <w:p>
@@ -2849,76 +2841,61 @@
           <w:szCs w:val="28"/>
         </w:rPr>
         <w:lastRenderedPageBreak/>
-        <w:t>Conclusión</w:t>
+        <w:t>Conclusión:</w:t>
+      </w:r>
+    </w:p>
+    <w:p>
+      <w:pPr>
+        <w:rPr>
+          <w:sz w:val="28"/>
+          <w:szCs w:val="28"/>
+        </w:rPr>
+      </w:pPr>
+    </w:p>
+    <w:p>
+      <w:pPr>
+        <w:rPr>
+          <w:sz w:val="28"/>
+          <w:szCs w:val="28"/>
+        </w:rPr>
+      </w:pPr>
+      <w:r>
+        <w:rPr>
+          <w:sz w:val="28"/>
+          <w:szCs w:val="28"/>
+        </w:rPr>
+        <w:t>E</w:t>
+      </w:r>
+      <w:r>
+        <w:rPr>
+          <w:sz w:val="28"/>
+          <w:szCs w:val="28"/>
+        </w:rPr>
+        <w:t>ste trabajo nos sirvió para poder conocer la herramienta Git-GitHub y aprender a manejarla, crear repositorios o trabajar con repositorios ya existentes; sin necesidad de estar todos reunidos en un mismo lugar físico, pudimos trabajar en forma colaborativa y ver las actualizaciones que iban realizando nuestros compañeros.</w:t>
+      </w:r>
+      <w:r>
+        <w:rPr>
+          <w:sz w:val="28"/>
+          <w:szCs w:val="28"/>
+        </w:rPr>
+        <w:t xml:space="preserve"> </w:t>
+      </w:r>
+      <w:r>
+        <w:rPr>
+          <w:sz w:val="28"/>
+          <w:szCs w:val="28"/>
+        </w:rPr>
+        <w:t>Esto es muy útil ya que por cuestión de tiempo o espacio no siempre es posible reunirse para el desarrollo de un proyecto</w:t>
+      </w:r>
+      <w:r>
+        <w:rPr>
+          <w:sz w:val="28"/>
+          <w:szCs w:val="28"/>
+        </w:rPr>
+        <w:t>.</w:t>
       </w:r>
       <w:bookmarkStart w:id="0" w:name="_GoBack"/>
       <w:bookmarkEnd w:id="0"/>
-      <w:r>
-        <w:rPr>
-          <w:sz w:val="28"/>
-          <w:szCs w:val="28"/>
-        </w:rPr>
-        <w:t>:</w:t>
-      </w:r>
-    </w:p>
-    <w:p>
-      <w:pPr>
-        <w:rPr>
-          <w:sz w:val="28"/>
-          <w:szCs w:val="28"/>
-        </w:rPr>
-      </w:pPr>
-    </w:p>
-    <w:p>
-      <w:pPr>
-        <w:rPr>
-          <w:sz w:val="28"/>
-          <w:szCs w:val="28"/>
-        </w:rPr>
-      </w:pPr>
-      <w:r>
-        <w:rPr>
-          <w:sz w:val="28"/>
-          <w:szCs w:val="28"/>
-        </w:rPr>
-        <w:t>E</w:t>
-      </w:r>
-      <w:r>
-        <w:rPr>
-          <w:sz w:val="28"/>
-          <w:szCs w:val="28"/>
-        </w:rPr>
-        <w:t>ste trabajo nos sirvió para poder conocer la herramienta Git-GitHub y aprender a manejarla, crear repositorios o trabajar con repositorios ya existentes; sin necesidad de estar todos reunidos en un mismo lugar físico, pudimos trabajar en forma colaborativa y ver las actualizaciones que iban realizando nuestros compañeros.</w:t>
-      </w:r>
-      <w:r>
-        <w:rPr>
-          <w:sz w:val="28"/>
-          <w:szCs w:val="28"/>
-        </w:rPr>
-        <w:t xml:space="preserve"> </w:t>
-      </w:r>
-      <w:r>
-        <w:rPr>
-          <w:sz w:val="28"/>
-          <w:szCs w:val="28"/>
-        </w:rPr>
-        <w:t>Esto es muy útil ya que por cuestión de tiempo o espacio no siempre es posible reunirse para el desarrollo de un proyecto</w:t>
-      </w:r>
-      <w:r>
-        <w:rPr>
-          <w:sz w:val="28"/>
-          <w:szCs w:val="28"/>
-        </w:rPr>
-        <w:t>.</w:t>
-      </w:r>
-    </w:p>
-    <w:p>
-      <w:pPr>
-        <w:rPr>
-          <w:sz w:val="28"/>
-          <w:szCs w:val="28"/>
-        </w:rPr>
-      </w:pPr>
     </w:p>
     <w:sectPr>
       <w:headerReference w:type="default" r:id="rId16"/>
@@ -3638,6 +3615,7 @@
   <w:style w:type="character" w:default="1" w:styleId="Fuentedeprrafopredeter">
     <w:name w:val="Default Paragraph Font"/>
     <w:uiPriority w:val="1"/>
+    <w:semiHidden/>
     <w:unhideWhenUsed/>
   </w:style>
   <w:style w:type="table" w:default="1" w:styleId="Tablanormal">

</xml_diff>

<commit_message>
Ultima actualizacion del informe
</commit_message>
<xml_diff>
--- a/documentacion/TPE-TIO.docx
+++ b/documentacion/TPE-TIO.docx
@@ -367,16 +367,7 @@
                               <w:szCs w:val="36"/>
                               <w:lang w:val="es-ES_tradnl"/>
                             </w:rPr>
-                            <w:t>Florencia</w:t>
-                          </w:r>
-                          <w:r>
-                            <w:rPr>
-                              <w:b/>
-                              <w:sz w:val="36"/>
-                              <w:szCs w:val="36"/>
-                              <w:lang w:val="es-ES_tradnl"/>
-                            </w:rPr>
-                            <w:t xml:space="preserve"> </w:t>
+                            <w:t xml:space="preserve">Florencia </w:t>
                           </w:r>
                         </w:p>
                         <w:p>
@@ -1394,7 +1385,7 @@
           <w:sz w:val="36"/>
           <w:szCs w:val="36"/>
         </w:rPr>
-        <w:t>2-</w:t>
+        <w:t xml:space="preserve">2. </w:t>
       </w:r>
       <w:r>
         <w:rPr>
@@ -1417,7 +1408,7 @@
           <w:sz w:val="36"/>
           <w:szCs w:val="36"/>
         </w:rPr>
-        <w:t>3-</w:t>
+        <w:t xml:space="preserve">3. </w:t>
       </w:r>
       <w:r>
         <w:rPr>
@@ -1447,7 +1438,7 @@
           <w:sz w:val="36"/>
           <w:szCs w:val="36"/>
         </w:rPr>
-        <w:t>4-</w:t>
+        <w:t xml:space="preserve">4. </w:t>
       </w:r>
       <w:r>
         <w:rPr>
@@ -1470,7 +1461,7 @@
           <w:sz w:val="36"/>
           <w:szCs w:val="36"/>
         </w:rPr>
-        <w:t>5-</w:t>
+        <w:t xml:space="preserve">5. </w:t>
       </w:r>
       <w:r>
         <w:rPr>
@@ -1500,7 +1491,7 @@
           <w:sz w:val="36"/>
           <w:szCs w:val="36"/>
         </w:rPr>
-        <w:t>6-</w:t>
+        <w:t xml:space="preserve">6. </w:t>
       </w:r>
       <w:r>
         <w:rPr>
@@ -1523,7 +1514,7 @@
           <w:sz w:val="36"/>
           <w:szCs w:val="36"/>
         </w:rPr>
-        <w:t>7-</w:t>
+        <w:t xml:space="preserve">7. </w:t>
       </w:r>
       <w:r>
         <w:rPr>
@@ -1546,7 +1537,7 @@
           <w:sz w:val="36"/>
           <w:szCs w:val="36"/>
         </w:rPr>
-        <w:t>8-</w:t>
+        <w:t xml:space="preserve">8. </w:t>
       </w:r>
       <w:r>
         <w:rPr>
@@ -1569,7 +1560,21 @@
           <w:sz w:val="36"/>
           <w:szCs w:val="36"/>
         </w:rPr>
-        <w:t>9-Conclusion</w:t>
+        <w:t xml:space="preserve">9. </w:t>
+      </w:r>
+      <w:r>
+        <w:rPr>
+          <w:sz w:val="36"/>
+          <w:szCs w:val="36"/>
+        </w:rPr>
+        <w:t>Conclusion</w:t>
+      </w:r>
+      <w:r>
+        <w:rPr>
+          <w:sz w:val="36"/>
+          <w:szCs w:val="36"/>
+        </w:rPr>
+        <w:t>/link repositorio GitHub</w:t>
       </w:r>
       <w:r>
         <w:rPr>
@@ -2894,11 +2899,84 @@
         </w:rPr>
         <w:t>.</w:t>
       </w:r>
+    </w:p>
+    <w:p>
+      <w:pPr>
+        <w:rPr>
+          <w:sz w:val="28"/>
+          <w:szCs w:val="28"/>
+        </w:rPr>
+      </w:pPr>
+    </w:p>
+    <w:p>
+      <w:pPr>
+        <w:rPr>
+          <w:sz w:val="28"/>
+          <w:szCs w:val="28"/>
+        </w:rPr>
+      </w:pPr>
+    </w:p>
+    <w:p>
+      <w:pPr>
+        <w:rPr>
+          <w:sz w:val="28"/>
+          <w:szCs w:val="28"/>
+        </w:rPr>
+      </w:pPr>
+      <w:r>
+        <w:rPr>
+          <w:sz w:val="28"/>
+          <w:szCs w:val="28"/>
+        </w:rPr>
+        <w:t>Link repositorio GitHub:</w:t>
+      </w:r>
+    </w:p>
+    <w:p>
+      <w:pPr>
+        <w:rPr>
+          <w:sz w:val="28"/>
+          <w:szCs w:val="28"/>
+        </w:rPr>
+      </w:pPr>
+    </w:p>
+    <w:p>
+      <w:pPr>
+        <w:rPr>
+          <w:sz w:val="28"/>
+          <w:szCs w:val="28"/>
+        </w:rPr>
+      </w:pPr>
+      <w:hyperlink r:id="rId16" w:history="1">
+        <w:r>
+          <w:rPr>
+            <w:rStyle w:val="Hipervnculo"/>
+            <w:sz w:val="28"/>
+            <w:szCs w:val="28"/>
+          </w:rPr>
+          <w:t>https://github.com/milagrosasi/TPE-TIO/</w:t>
+        </w:r>
+      </w:hyperlink>
       <w:bookmarkStart w:id="0" w:name="_GoBack"/>
       <w:bookmarkEnd w:id="0"/>
     </w:p>
+    <w:p>
+      <w:pPr>
+        <w:rPr>
+          <w:sz w:val="28"/>
+          <w:szCs w:val="28"/>
+        </w:rPr>
+      </w:pPr>
+    </w:p>
+    <w:p>
+      <w:pPr>
+        <w:rPr>
+          <w:sz w:val="28"/>
+          <w:szCs w:val="28"/>
+        </w:rPr>
+      </w:pPr>
+    </w:p>
     <w:sectPr>
-      <w:headerReference w:type="default" r:id="rId16"/>
+      <w:headerReference w:type="default" r:id="rId17"/>
       <w:pgSz w:w="11906" w:h="16838"/>
       <w:pgMar w:top="1417" w:right="1701" w:bottom="1417" w:left="1701" w:header="708" w:footer="708" w:gutter="0"/>
       <w:pgNumType w:start="0"/>
@@ -3615,7 +3693,6 @@
   <w:style w:type="character" w:default="1" w:styleId="Fuentedeprrafopredeter">
     <w:name w:val="Default Paragraph Font"/>
     <w:uiPriority w:val="1"/>
-    <w:semiHidden/>
     <w:unhideWhenUsed/>
   </w:style>
   <w:style w:type="table" w:default="1" w:styleId="Tablanormal">
@@ -3718,6 +3795,17 @@
     <w:link w:val="Piedepgina"/>
     <w:uiPriority w:val="99"/>
     <w:rsid w:val="00736F29"/>
+  </w:style>
+  <w:style w:type="character" w:styleId="Hipervnculo">
+    <w:name w:val="Hyperlink"/>
+    <w:basedOn w:val="Fuentedeprrafopredeter"/>
+    <w:uiPriority w:val="99"/>
+    <w:unhideWhenUsed/>
+    <w:rsid w:val="003740F6"/>
+    <w:rPr>
+      <w:color w:val="0563C1" w:themeColor="hyperlink"/>
+      <w:u w:val="single"/>
+    </w:rPr>
   </w:style>
 </w:styles>
 </file>

</xml_diff>